<commit_message>
Class Diagram and Description Add
</commit_message>
<xml_diff>
--- a/Week 4-Class Diagrams & Initial Implementation.docx
+++ b/Week 4-Class Diagrams & Initial Implementation.docx
@@ -7,25 +7,41 @@
         <w:rPr>
           <w:b/>
           <w:bCs/>
+          <w:sz w:val="32"/>
+          <w:szCs w:val="32"/>
         </w:rPr>
       </w:pPr>
       <w:r>
         <w:rPr>
           <w:b/>
           <w:bCs/>
+          <w:sz w:val="32"/>
+          <w:szCs w:val="32"/>
         </w:rPr>
         <w:t>Week 4: Class Diagrams &amp; Initial Implementation</w:t>
       </w:r>
     </w:p>
     <w:p>
+      <w:pPr>
+        <w:rPr>
+          <w:sz w:val="32"/>
+          <w:szCs w:val="32"/>
+        </w:rPr>
+      </w:pPr>
       <w:r>
         <w:rPr>
           <w:b/>
           <w:bCs/>
+          <w:sz w:val="32"/>
+          <w:szCs w:val="32"/>
         </w:rPr>
         <w:t>Deliverable:</w:t>
       </w:r>
       <w:r>
+        <w:rPr>
+          <w:sz w:val="32"/>
+          <w:szCs w:val="32"/>
+        </w:rPr>
         <w:t xml:space="preserve"> Class Diagram Document</w:t>
       </w:r>
     </w:p>
@@ -37,10 +53,89 @@
         </w:numPr>
       </w:pPr>
       <w:r>
+        <w:rPr>
+          <w:b/>
+          <w:bCs/>
+          <w:sz w:val="28"/>
+          <w:szCs w:val="28"/>
+        </w:rPr>
         <w:t>Class Diagram with Applied Design Patterns</w:t>
       </w:r>
       <w:r>
+        <w:rPr>
+          <w:b/>
+          <w:bCs/>
+          <w:sz w:val="28"/>
+          <w:szCs w:val="28"/>
+        </w:rPr>
         <w:br/>
+      </w:r>
+      <w:r>
+        <w:rPr>
+          <w:noProof/>
+          <w14:ligatures w14:val="standardContextual"/>
+        </w:rPr>
+        <w:drawing>
+          <wp:inline distT="0" distB="0" distL="0" distR="0" wp14:anchorId="6C9FCAB6" wp14:editId="27C79077">
+            <wp:extent cx="5943600" cy="4667250"/>
+            <wp:effectExtent l="0" t="0" r="0" b="0"/>
+            <wp:docPr id="130212603" name="Picture 2" descr="A diagram of a computer&#10;&#10;AI-generated content may be incorrect."/>
+            <wp:cNvGraphicFramePr>
+              <a:graphicFrameLocks xmlns:a="http://schemas.openxmlformats.org/drawingml/2006/main" noChangeAspect="1"/>
+            </wp:cNvGraphicFramePr>
+            <a:graphic xmlns:a="http://schemas.openxmlformats.org/drawingml/2006/main">
+              <a:graphicData uri="http://schemas.openxmlformats.org/drawingml/2006/picture">
+                <pic:pic xmlns:pic="http://schemas.openxmlformats.org/drawingml/2006/picture">
+                  <pic:nvPicPr>
+                    <pic:cNvPr id="130212603" name="Picture 2" descr="A diagram of a computer&#10;&#10;AI-generated content may be incorrect."/>
+                    <pic:cNvPicPr/>
+                  </pic:nvPicPr>
+                  <pic:blipFill>
+                    <a:blip r:embed="rId5" cstate="print">
+                      <a:extLst>
+                        <a:ext uri="{28A0092B-C50C-407E-A947-70E740481C1C}">
+                          <a14:useLocalDpi xmlns:a14="http://schemas.microsoft.com/office/drawing/2010/main" val="0"/>
+                        </a:ext>
+                      </a:extLst>
+                    </a:blip>
+                    <a:stretch>
+                      <a:fillRect/>
+                    </a:stretch>
+                  </pic:blipFill>
+                  <pic:spPr>
+                    <a:xfrm>
+                      <a:off x="0" y="0"/>
+                      <a:ext cx="5943600" cy="4667250"/>
+                    </a:xfrm>
+                    <a:prstGeom prst="rect">
+                      <a:avLst/>
+                    </a:prstGeom>
+                  </pic:spPr>
+                </pic:pic>
+              </a:graphicData>
+            </a:graphic>
+          </wp:inline>
+        </w:drawing>
+      </w:r>
+    </w:p>
+    <w:p>
+      <w:pPr>
+        <w:spacing w:line="278" w:lineRule="auto"/>
+        <w:rPr>
+          <w:b/>
+          <w:bCs/>
+          <w:sz w:val="28"/>
+          <w:szCs w:val="28"/>
+        </w:rPr>
+      </w:pPr>
+      <w:r>
+        <w:rPr>
+          <w:b/>
+          <w:bCs/>
+          <w:sz w:val="28"/>
+          <w:szCs w:val="28"/>
+        </w:rPr>
+        <w:br w:type="page"/>
       </w:r>
     </w:p>
     <w:p>
@@ -49,26 +144,919 @@
           <w:ilvl w:val="0"/>
           <w:numId w:val="1"/>
         </w:numPr>
-      </w:pPr>
-      <w:r>
+        <w:rPr>
+          <w:b/>
+          <w:bCs/>
+        </w:rPr>
+      </w:pPr>
+      <w:r>
+        <w:rPr>
+          <w:b/>
+          <w:bCs/>
+          <w:sz w:val="28"/>
+          <w:szCs w:val="28"/>
+        </w:rPr>
+        <w:lastRenderedPageBreak/>
         <w:t>Explanation of Responsibilities per Class</w:t>
       </w:r>
       <w:r>
+        <w:rPr>
+          <w:b/>
+          <w:bCs/>
+          <w:sz w:val="28"/>
+          <w:szCs w:val="28"/>
+        </w:rPr>
         <w:br/>
       </w:r>
-    </w:p>
-    <w:p>
-      <w:pPr>
+      <w:r>
+        <w:rPr>
+          <w:b/>
+          <w:bCs/>
+        </w:rPr>
+        <w:t>1. Account (Abstract)</w:t>
+      </w:r>
+    </w:p>
+    <w:p>
+      <w:pPr>
+        <w:ind w:left="360"/>
+      </w:pPr>
+      <w:r>
+        <w:t>Common properties and methods for User and Company</w:t>
+      </w:r>
+    </w:p>
+    <w:p>
+      <w:pPr>
+        <w:ind w:left="360"/>
+      </w:pPr>
+      <w:r>
+        <w:t xml:space="preserve">Attributes: id, email, password, name, </w:t>
+      </w:r>
+      <w:proofErr w:type="spellStart"/>
+      <w:r>
+        <w:t>loginEmail</w:t>
+      </w:r>
+      <w:proofErr w:type="spellEnd"/>
+      <w:r>
+        <w:t xml:space="preserve">, </w:t>
+      </w:r>
+      <w:proofErr w:type="spellStart"/>
+      <w:r>
+        <w:t>loginPassword</w:t>
+      </w:r>
+      <w:proofErr w:type="spellEnd"/>
+    </w:p>
+    <w:p>
+      <w:pPr>
+        <w:ind w:left="360"/>
+      </w:pPr>
+      <w:r>
+        <w:t xml:space="preserve">Methods: login, logout, </w:t>
+      </w:r>
+      <w:proofErr w:type="spellStart"/>
+      <w:r>
+        <w:t>resetPassword</w:t>
+      </w:r>
+      <w:proofErr w:type="spellEnd"/>
+    </w:p>
+    <w:p>
+      <w:pPr>
+        <w:ind w:left="360"/>
+        <w:rPr>
+          <w:b/>
+          <w:bCs/>
+        </w:rPr>
+      </w:pPr>
+      <w:r>
+        <w:rPr>
+          <w:b/>
+          <w:bCs/>
+        </w:rPr>
+        <w:t>2. User (Implements Account)</w:t>
+      </w:r>
+    </w:p>
+    <w:p>
+      <w:pPr>
+        <w:ind w:left="360"/>
+      </w:pPr>
+      <w:r>
+        <w:t>Manages job search activities</w:t>
+      </w:r>
+    </w:p>
+    <w:p>
+      <w:pPr>
+        <w:ind w:left="360"/>
+      </w:pPr>
+      <w:proofErr w:type="gramStart"/>
+      <w:r>
+        <w:t>Can</w:t>
+      </w:r>
+      <w:proofErr w:type="gramEnd"/>
+      <w:r>
+        <w:t xml:space="preserve"> update/view profile, </w:t>
+      </w:r>
+      <w:proofErr w:type="gramStart"/>
+      <w:r>
+        <w:t>search</w:t>
+      </w:r>
+      <w:proofErr w:type="gramEnd"/>
+      <w:r>
+        <w:t xml:space="preserve"> jobs, apply, save jobs, view proposals &amp; notifications</w:t>
+      </w:r>
+    </w:p>
+    <w:p>
+      <w:pPr>
+        <w:ind w:left="360"/>
+      </w:pPr>
+      <w:r>
+        <w:t xml:space="preserve">Methods include </w:t>
+      </w:r>
+      <w:proofErr w:type="spellStart"/>
+      <w:r>
+        <w:t>applyToJob</w:t>
+      </w:r>
+      <w:proofErr w:type="spellEnd"/>
+      <w:r>
+        <w:t xml:space="preserve">, </w:t>
+      </w:r>
+      <w:proofErr w:type="spellStart"/>
+      <w:r>
+        <w:t>saveJob</w:t>
+      </w:r>
+      <w:proofErr w:type="spellEnd"/>
+      <w:r>
+        <w:t xml:space="preserve">, </w:t>
+      </w:r>
+      <w:proofErr w:type="spellStart"/>
+      <w:r>
+        <w:t>viewSavedJobs</w:t>
+      </w:r>
+      <w:proofErr w:type="spellEnd"/>
+      <w:r>
+        <w:t xml:space="preserve">, </w:t>
+      </w:r>
+      <w:proofErr w:type="spellStart"/>
+      <w:r>
+        <w:t>replyToMessages</w:t>
+      </w:r>
+      <w:proofErr w:type="spellEnd"/>
+    </w:p>
+    <w:p>
+      <w:pPr>
+        <w:ind w:left="360"/>
+        <w:rPr>
+          <w:b/>
+          <w:bCs/>
+        </w:rPr>
+      </w:pPr>
+      <w:r>
+        <w:rPr>
+          <w:b/>
+          <w:bCs/>
+        </w:rPr>
+        <w:t>3. Company (Implements Account)</w:t>
+      </w:r>
+    </w:p>
+    <w:p>
+      <w:pPr>
+        <w:ind w:left="360"/>
+      </w:pPr>
+      <w:r>
+        <w:t>Manages job postings</w:t>
+      </w:r>
+    </w:p>
+    <w:p>
+      <w:pPr>
+        <w:ind w:left="360"/>
+      </w:pPr>
+      <w:r>
+        <w:t xml:space="preserve">Posts </w:t>
+      </w:r>
+      <w:proofErr w:type="gramStart"/>
+      <w:r>
+        <w:t>jobs</w:t>
+      </w:r>
+      <w:proofErr w:type="gramEnd"/>
+      <w:r>
+        <w:t xml:space="preserve">, </w:t>
+      </w:r>
+      <w:proofErr w:type="gramStart"/>
+      <w:r>
+        <w:t>manages</w:t>
+      </w:r>
+      <w:proofErr w:type="gramEnd"/>
+      <w:r>
+        <w:t xml:space="preserve"> proposals, schedules </w:t>
+      </w:r>
+      <w:proofErr w:type="gramStart"/>
+      <w:r>
+        <w:t>interviews</w:t>
+      </w:r>
+      <w:proofErr w:type="gramEnd"/>
+      <w:r>
+        <w:t xml:space="preserve">, </w:t>
+      </w:r>
+      <w:proofErr w:type="gramStart"/>
+      <w:r>
+        <w:t>sends</w:t>
+      </w:r>
+      <w:proofErr w:type="gramEnd"/>
+      <w:r>
+        <w:t xml:space="preserve"> offers</w:t>
+      </w:r>
+    </w:p>
+    <w:p>
+      <w:pPr>
+        <w:ind w:left="360"/>
+      </w:pPr>
+      <w:r>
+        <w:t xml:space="preserve">Methods like </w:t>
+      </w:r>
+      <w:proofErr w:type="spellStart"/>
+      <w:r>
+        <w:t>postJob</w:t>
+      </w:r>
+      <w:proofErr w:type="spellEnd"/>
+      <w:r>
+        <w:t xml:space="preserve">, </w:t>
+      </w:r>
+      <w:proofErr w:type="spellStart"/>
+      <w:r>
+        <w:t>respondToProposal</w:t>
+      </w:r>
+      <w:proofErr w:type="spellEnd"/>
+      <w:r>
+        <w:t xml:space="preserve">, </w:t>
+      </w:r>
+      <w:proofErr w:type="spellStart"/>
+      <w:r>
+        <w:t>sendOtherApplicationStatus</w:t>
+      </w:r>
+      <w:proofErr w:type="spellEnd"/>
+    </w:p>
+    <w:p>
+      <w:pPr>
+        <w:ind w:left="360"/>
+        <w:rPr>
+          <w:b/>
+          <w:bCs/>
+        </w:rPr>
+      </w:pPr>
+      <w:r>
+        <w:rPr>
+          <w:b/>
+          <w:bCs/>
+        </w:rPr>
+        <w:t>4. Profile</w:t>
+      </w:r>
+    </w:p>
+    <w:p>
+      <w:pPr>
+        <w:ind w:left="360"/>
+      </w:pPr>
+      <w:r>
+        <w:t>Represents a User’s detailed profile</w:t>
+      </w:r>
+    </w:p>
+    <w:p>
+      <w:pPr>
+        <w:ind w:left="360"/>
+      </w:pPr>
+      <w:r>
+        <w:t>Includes name, skills, experience, education, contact info</w:t>
+      </w:r>
+    </w:p>
+    <w:p>
+      <w:pPr>
+        <w:ind w:left="360"/>
+        <w:rPr>
+          <w:b/>
+          <w:bCs/>
+        </w:rPr>
+      </w:pPr>
+      <w:r>
+        <w:rPr>
+          <w:b/>
+          <w:bCs/>
+        </w:rPr>
+        <w:t xml:space="preserve">5. </w:t>
+      </w:r>
+      <w:proofErr w:type="spellStart"/>
+      <w:r>
+        <w:rPr>
+          <w:b/>
+          <w:bCs/>
+        </w:rPr>
+        <w:t>CompanyProfile</w:t>
+      </w:r>
+      <w:proofErr w:type="spellEnd"/>
+    </w:p>
+    <w:p>
+      <w:pPr>
+        <w:ind w:left="360"/>
+      </w:pPr>
+      <w:r>
+        <w:t>Contains additional company information (description, industry, location, website)</w:t>
+      </w:r>
+    </w:p>
+    <w:p>
+      <w:pPr>
+        <w:ind w:left="360"/>
+        <w:rPr>
+          <w:b/>
+          <w:bCs/>
+        </w:rPr>
+      </w:pPr>
+      <w:r>
+        <w:rPr>
+          <w:b/>
+          <w:bCs/>
+        </w:rPr>
+        <w:t>6. Filter</w:t>
+      </w:r>
+    </w:p>
+    <w:p>
+      <w:pPr>
+        <w:ind w:left="360"/>
+      </w:pPr>
+      <w:r>
+        <w:t>Used to define job search filters (location, salary, experience level)</w:t>
+      </w:r>
+    </w:p>
+    <w:p>
+      <w:pPr>
+        <w:ind w:left="360"/>
+        <w:rPr>
+          <w:b/>
+          <w:bCs/>
+        </w:rPr>
+      </w:pPr>
+      <w:r>
+        <w:rPr>
+          <w:b/>
+          <w:bCs/>
+        </w:rPr>
+        <w:t>7. Message</w:t>
+      </w:r>
+    </w:p>
+    <w:p>
+      <w:pPr>
+        <w:ind w:left="360"/>
+      </w:pPr>
+      <w:r>
+        <w:t>Messaging between users/companies (sender, receiver, timestamp)</w:t>
+      </w:r>
+    </w:p>
+    <w:p>
+      <w:pPr>
+        <w:ind w:left="360"/>
+        <w:rPr>
+          <w:b/>
+          <w:bCs/>
+        </w:rPr>
+      </w:pPr>
+      <w:r>
+        <w:rPr>
+          <w:b/>
+          <w:bCs/>
+        </w:rPr>
+        <w:t>8. Reminder</w:t>
+      </w:r>
+    </w:p>
+    <w:p>
+      <w:pPr>
+        <w:ind w:left="360"/>
+      </w:pPr>
+      <w:r>
+        <w:t>Scheduled reminders (title, description, due date)</w:t>
+      </w:r>
+    </w:p>
+    <w:p>
+      <w:pPr>
+        <w:ind w:left="360"/>
+        <w:rPr>
+          <w:b/>
+          <w:bCs/>
+        </w:rPr>
+      </w:pPr>
+      <w:r>
+        <w:rPr>
+          <w:b/>
+          <w:bCs/>
+        </w:rPr>
+        <w:t>9. Notification</w:t>
+      </w:r>
+    </w:p>
+    <w:p>
+      <w:pPr>
+        <w:ind w:left="360"/>
+      </w:pPr>
+      <w:r>
+        <w:t xml:space="preserve">Alerts for user actions/events (message, timestamp, </w:t>
+      </w:r>
+      <w:proofErr w:type="spellStart"/>
+      <w:r>
+        <w:t>isRead</w:t>
+      </w:r>
+      <w:proofErr w:type="spellEnd"/>
+      <w:r>
+        <w:t>)</w:t>
+      </w:r>
+    </w:p>
+    <w:p>
+      <w:pPr>
+        <w:ind w:left="360"/>
+        <w:rPr>
+          <w:b/>
+          <w:bCs/>
+        </w:rPr>
+      </w:pPr>
+      <w:r>
+        <w:rPr>
+          <w:b/>
+          <w:bCs/>
+        </w:rPr>
+        <w:t>10. Job</w:t>
+      </w:r>
+    </w:p>
+    <w:p>
+      <w:pPr>
+        <w:ind w:left="360"/>
+      </w:pPr>
+      <w:r>
+        <w:t>Represents a job posting</w:t>
+      </w:r>
+    </w:p>
+    <w:p>
+      <w:pPr>
+        <w:ind w:left="360"/>
+      </w:pPr>
+      <w:r>
+        <w:t xml:space="preserve">Includes title, description, location, salary, </w:t>
+      </w:r>
+      <w:proofErr w:type="spellStart"/>
+      <w:r>
+        <w:t>post date</w:t>
+      </w:r>
+      <w:proofErr w:type="spellEnd"/>
+      <w:r>
+        <w:t>, company</w:t>
+      </w:r>
+    </w:p>
+    <w:p>
+      <w:pPr>
+        <w:ind w:left="360"/>
+        <w:rPr>
+          <w:b/>
+          <w:bCs/>
+        </w:rPr>
+      </w:pPr>
+      <w:r>
+        <w:rPr>
+          <w:b/>
+          <w:bCs/>
+        </w:rPr>
+        <w:lastRenderedPageBreak/>
+        <w:t xml:space="preserve">11. </w:t>
+      </w:r>
+      <w:proofErr w:type="spellStart"/>
+      <w:r>
+        <w:rPr>
+          <w:b/>
+          <w:bCs/>
+        </w:rPr>
+        <w:t>JobDetails</w:t>
+      </w:r>
+      <w:proofErr w:type="spellEnd"/>
+    </w:p>
+    <w:p>
+      <w:pPr>
+        <w:ind w:left="360"/>
+      </w:pPr>
+      <w:r>
+        <w:t>Extra job analytics (views, application count)</w:t>
+      </w:r>
+    </w:p>
+    <w:p>
+      <w:pPr>
+        <w:ind w:left="360"/>
+        <w:rPr>
+          <w:b/>
+          <w:bCs/>
+        </w:rPr>
+      </w:pPr>
+      <w:r>
+        <w:rPr>
+          <w:b/>
+          <w:bCs/>
+        </w:rPr>
+        <w:t>12. Proposal</w:t>
+      </w:r>
+    </w:p>
+    <w:p>
+      <w:pPr>
+        <w:ind w:left="360"/>
+      </w:pPr>
+      <w:r>
+        <w:t>Represents a job application submitted by a user</w:t>
+      </w:r>
+    </w:p>
+    <w:p>
+      <w:pPr>
+        <w:ind w:left="360"/>
+      </w:pPr>
+      <w:r>
+        <w:t>Includes resume, submission date, status</w:t>
+      </w:r>
+    </w:p>
+    <w:p>
+      <w:pPr>
+        <w:ind w:left="360"/>
+        <w:rPr>
+          <w:b/>
+          <w:bCs/>
+        </w:rPr>
+      </w:pPr>
+      <w:r>
+        <w:rPr>
+          <w:b/>
+          <w:bCs/>
+        </w:rPr>
+        <w:t>13. Interview</w:t>
+      </w:r>
+    </w:p>
+    <w:p>
+      <w:pPr>
+        <w:ind w:left="360"/>
+      </w:pPr>
+      <w:r>
+        <w:t>Scheduled interviews for a proposal</w:t>
+      </w:r>
+    </w:p>
+    <w:p>
+      <w:pPr>
+        <w:ind w:left="360"/>
+        <w:rPr>
+          <w:b/>
+          <w:bCs/>
+        </w:rPr>
+      </w:pPr>
+      <w:r>
+        <w:rPr>
+          <w:b/>
+          <w:bCs/>
+        </w:rPr>
+        <w:t>14. Offer</w:t>
+      </w:r>
+    </w:p>
+    <w:p>
+      <w:pPr>
+        <w:ind w:left="360"/>
+      </w:pPr>
+      <w:r>
+        <w:t>Job offers sent to users (position, salary, terms)</w:t>
+      </w:r>
+    </w:p>
+    <w:p>
+      <w:pPr>
+        <w:ind w:left="360"/>
+        <w:rPr>
+          <w:b/>
+          <w:bCs/>
+        </w:rPr>
+      </w:pPr>
+      <w:r>
+        <w:rPr>
+          <w:b/>
+          <w:bCs/>
+        </w:rPr>
+        <w:t xml:space="preserve">15. </w:t>
+      </w:r>
+      <w:proofErr w:type="spellStart"/>
+      <w:r>
+        <w:rPr>
+          <w:b/>
+          <w:bCs/>
+        </w:rPr>
+        <w:t>AuthManager</w:t>
+      </w:r>
+      <w:proofErr w:type="spellEnd"/>
+    </w:p>
+    <w:p>
+      <w:pPr>
+        <w:ind w:left="360"/>
+      </w:pPr>
+      <w:r>
+        <w:t>Singleton class to manage login/logout</w:t>
+      </w:r>
+    </w:p>
+    <w:p>
+      <w:pPr>
+        <w:ind w:left="360"/>
+      </w:pPr>
+      <w:proofErr w:type="gramStart"/>
+      <w:r>
+        <w:t>Tracks current user</w:t>
+      </w:r>
+      <w:proofErr w:type="gramEnd"/>
+    </w:p>
+    <w:p>
+      <w:pPr>
+        <w:ind w:left="360"/>
+        <w:rPr>
+          <w:b/>
+          <w:bCs/>
+        </w:rPr>
+      </w:pPr>
+      <w:r>
+        <w:rPr>
+          <w:b/>
+          <w:bCs/>
+        </w:rPr>
+        <w:t xml:space="preserve">16. </w:t>
+      </w:r>
+      <w:proofErr w:type="spellStart"/>
+      <w:r>
+        <w:rPr>
+          <w:b/>
+          <w:bCs/>
+        </w:rPr>
+        <w:t>AccountFactory</w:t>
+      </w:r>
+      <w:proofErr w:type="spellEnd"/>
+    </w:p>
+    <w:p>
+      <w:pPr>
+        <w:ind w:left="360"/>
+      </w:pPr>
+      <w:r>
+        <w:t>Creates accounts based on type (User, Company)</w:t>
+      </w:r>
+    </w:p>
+    <w:p>
+      <w:pPr>
+        <w:ind w:left="360"/>
+        <w:rPr>
+          <w:b/>
+          <w:bCs/>
+        </w:rPr>
+      </w:pPr>
+      <w:r>
+        <w:rPr>
+          <w:b/>
+          <w:bCs/>
+        </w:rPr>
+        <w:t xml:space="preserve">17. </w:t>
+      </w:r>
+      <w:proofErr w:type="spellStart"/>
+      <w:r>
+        <w:rPr>
+          <w:b/>
+          <w:bCs/>
+        </w:rPr>
+        <w:t>MainActivity</w:t>
+      </w:r>
+      <w:proofErr w:type="spellEnd"/>
+    </w:p>
+    <w:p>
+      <w:pPr>
+        <w:ind w:left="360"/>
+      </w:pPr>
+      <w:r>
+        <w:t>Entry point of the application</w:t>
+      </w:r>
+    </w:p>
+    <w:p>
+      <w:pPr>
+        <w:ind w:left="720"/>
+      </w:pPr>
+    </w:p>
+    <w:p>
+      <w:pPr>
+        <w:spacing w:after="0" w:line="240" w:lineRule="auto"/>
+        <w:ind w:left="360"/>
+        <w:rPr>
+          <w:b/>
+          <w:bCs/>
+        </w:rPr>
+      </w:pPr>
+      <w:r>
+        <w:rPr>
+          <w:b/>
+          <w:bCs/>
+        </w:rPr>
+        <w:t>Relationships Between Classes</w:t>
+      </w:r>
+      <w:r>
+        <w:rPr>
+          <w:b/>
+          <w:bCs/>
+        </w:rPr>
+        <w:br/>
+      </w:r>
+    </w:p>
+    <w:p>
+      <w:pPr>
+        <w:pStyle w:val="ListParagraph"/>
         <w:numPr>
           <w:ilvl w:val="0"/>
-          <w:numId w:val="1"/>
+          <w:numId w:val="19"/>
         </w:numPr>
-      </w:pPr>
-      <w:r>
-        <w:t>Relationships Between Classes</w:t>
-      </w:r>
-      <w:r>
-        <w:br/>
+        <w:spacing w:after="0" w:line="240" w:lineRule="auto"/>
+      </w:pPr>
+      <w:r>
+        <w:t>Account is an abstract superclass, implemented by User and Company.</w:t>
+      </w:r>
+    </w:p>
+    <w:p>
+      <w:pPr>
+        <w:pStyle w:val="ListParagraph"/>
+        <w:numPr>
+          <w:ilvl w:val="0"/>
+          <w:numId w:val="19"/>
+        </w:numPr>
+        <w:spacing w:after="0" w:line="240" w:lineRule="auto"/>
+      </w:pPr>
+      <w:r>
+        <w:t>User has a 1-to-1 relationship with Profile.</w:t>
+      </w:r>
+    </w:p>
+    <w:p>
+      <w:pPr>
+        <w:pStyle w:val="ListParagraph"/>
+        <w:numPr>
+          <w:ilvl w:val="0"/>
+          <w:numId w:val="19"/>
+        </w:numPr>
+        <w:spacing w:after="0" w:line="240" w:lineRule="auto"/>
+      </w:pPr>
+      <w:proofErr w:type="gramStart"/>
+      <w:r>
+        <w:t>Company</w:t>
+      </w:r>
+      <w:proofErr w:type="gramEnd"/>
+      <w:r>
+        <w:t xml:space="preserve"> has a 1-to-1 relationship with </w:t>
+      </w:r>
+      <w:proofErr w:type="spellStart"/>
+      <w:r>
+        <w:t>CompanyProfile</w:t>
+      </w:r>
+      <w:proofErr w:type="spellEnd"/>
+      <w:r>
+        <w:t>.</w:t>
+      </w:r>
+    </w:p>
+    <w:p>
+      <w:pPr>
+        <w:pStyle w:val="ListParagraph"/>
+        <w:numPr>
+          <w:ilvl w:val="0"/>
+          <w:numId w:val="19"/>
+        </w:numPr>
+        <w:spacing w:after="0" w:line="240" w:lineRule="auto"/>
+      </w:pPr>
+      <w:r>
+        <w:t>User and Company can send/receive Messages.</w:t>
+      </w:r>
+    </w:p>
+    <w:p>
+      <w:pPr>
+        <w:pStyle w:val="ListParagraph"/>
+        <w:numPr>
+          <w:ilvl w:val="0"/>
+          <w:numId w:val="19"/>
+        </w:numPr>
+        <w:spacing w:after="0" w:line="240" w:lineRule="auto"/>
+      </w:pPr>
+      <w:r>
+        <w:t>User receives Notifications and sets Reminders.</w:t>
+      </w:r>
+    </w:p>
+    <w:p>
+      <w:pPr>
+        <w:pStyle w:val="ListParagraph"/>
+        <w:numPr>
+          <w:ilvl w:val="0"/>
+          <w:numId w:val="19"/>
+        </w:numPr>
+        <w:spacing w:after="0" w:line="240" w:lineRule="auto"/>
+      </w:pPr>
+      <w:r>
+        <w:t>User applies to Job by submitting a Proposal.</w:t>
+      </w:r>
+    </w:p>
+    <w:p>
+      <w:pPr>
+        <w:pStyle w:val="ListParagraph"/>
+        <w:numPr>
+          <w:ilvl w:val="0"/>
+          <w:numId w:val="19"/>
+        </w:numPr>
+        <w:spacing w:after="0" w:line="240" w:lineRule="auto"/>
+      </w:pPr>
+      <w:r>
+        <w:t>Proposal is related to one Interview or one Offer.</w:t>
+      </w:r>
+    </w:p>
+    <w:p>
+      <w:pPr>
+        <w:pStyle w:val="ListParagraph"/>
+        <w:numPr>
+          <w:ilvl w:val="0"/>
+          <w:numId w:val="19"/>
+        </w:numPr>
+        <w:spacing w:after="0" w:line="240" w:lineRule="auto"/>
+      </w:pPr>
+      <w:r>
+        <w:t>Job is posted by a Company.</w:t>
+      </w:r>
+    </w:p>
+    <w:p>
+      <w:pPr>
+        <w:pStyle w:val="ListParagraph"/>
+        <w:numPr>
+          <w:ilvl w:val="0"/>
+          <w:numId w:val="19"/>
+        </w:numPr>
+        <w:spacing w:after="0" w:line="240" w:lineRule="auto"/>
+      </w:pPr>
+      <w:r>
+        <w:t xml:space="preserve">Job has </w:t>
+      </w:r>
+      <w:proofErr w:type="spellStart"/>
+      <w:r>
+        <w:t>JobDetails</w:t>
+      </w:r>
+      <w:proofErr w:type="spellEnd"/>
+      <w:r>
+        <w:t>.</w:t>
+      </w:r>
+    </w:p>
+    <w:p>
+      <w:pPr>
+        <w:pStyle w:val="ListParagraph"/>
+        <w:numPr>
+          <w:ilvl w:val="0"/>
+          <w:numId w:val="19"/>
+        </w:numPr>
+        <w:spacing w:after="0" w:line="240" w:lineRule="auto"/>
+      </w:pPr>
+      <w:proofErr w:type="spellStart"/>
+      <w:r>
+        <w:t>AuthManager</w:t>
+      </w:r>
+      <w:proofErr w:type="spellEnd"/>
+      <w:r>
+        <w:t xml:space="preserve"> uses Account for login management.</w:t>
+      </w:r>
+    </w:p>
+    <w:p>
+      <w:pPr>
+        <w:pStyle w:val="ListParagraph"/>
+        <w:numPr>
+          <w:ilvl w:val="0"/>
+          <w:numId w:val="19"/>
+        </w:numPr>
+        <w:spacing w:after="0" w:line="240" w:lineRule="auto"/>
+      </w:pPr>
+      <w:proofErr w:type="spellStart"/>
+      <w:r>
+        <w:t>AccountFactory</w:t>
+      </w:r>
+      <w:proofErr w:type="spellEnd"/>
+      <w:r>
+        <w:t xml:space="preserve"> creates Account objects.</w:t>
+      </w:r>
+    </w:p>
+    <w:p>
+      <w:pPr>
+        <w:pStyle w:val="ListParagraph"/>
+        <w:numPr>
+          <w:ilvl w:val="0"/>
+          <w:numId w:val="19"/>
+        </w:numPr>
+        <w:spacing w:after="0" w:line="240" w:lineRule="auto"/>
+        <w:rPr>
+          <w:rFonts w:ascii="Times New Roman" w:eastAsia="Times New Roman" w:hAnsi="Times New Roman" w:cs="Times New Roman"/>
+          <w:sz w:val="24"/>
+          <w:szCs w:val="24"/>
+        </w:rPr>
+      </w:pPr>
+      <w:proofErr w:type="spellStart"/>
+      <w:r>
+        <w:t>MainActivity</w:t>
+      </w:r>
+      <w:proofErr w:type="spellEnd"/>
+      <w:r>
+        <w:t xml:space="preserve"> uses </w:t>
+      </w:r>
+      <w:proofErr w:type="spellStart"/>
+      <w:r>
+        <w:t>AccountFactory</w:t>
+      </w:r>
+      <w:proofErr w:type="spellEnd"/>
+      <w:r>
+        <w:t>.</w:t>
       </w:r>
     </w:p>
     <w:p/>
@@ -85,6 +1073,1943 @@
 <file path=word/numbering.xml><?xml version="1.0" encoding="utf-8"?>
 <w:numbering xmlns:wpc="http://schemas.microsoft.com/office/word/2010/wordprocessingCanvas" xmlns:cx="http://schemas.microsoft.com/office/drawing/2014/chartex" xmlns:cx1="http://schemas.microsoft.com/office/drawing/2015/9/8/chartex" xmlns:cx2="http://schemas.microsoft.com/office/drawing/2015/10/21/chartex" xmlns:cx3="http://schemas.microsoft.com/office/drawing/2016/5/9/chartex" xmlns:cx4="http://schemas.microsoft.com/office/drawing/2016/5/10/chartex" xmlns:cx5="http://schemas.microsoft.com/office/drawing/2016/5/11/chartex" xmlns:cx6="http://schemas.microsoft.com/office/drawing/2016/5/12/chartex" xmlns:cx7="http://schemas.microsoft.com/office/drawing/2016/5/13/chartex" xmlns:cx8="http://schemas.microsoft.com/office/drawing/2016/5/14/chartex" xmlns:mc="http://schemas.openxmlformats.org/markup-compatibility/2006" xmlns:aink="http://schemas.microsoft.com/office/drawing/2016/ink" xmlns:am3d="http://schemas.microsoft.com/office/drawing/2017/model3d" xmlns:o="urn:schemas-microsoft-com:office:office" xmlns:oel="http://schemas.microsoft.com/office/2019/extlst" xmlns:r="http://schemas.openxmlformats.org/officeDocument/2006/relationships" xmlns:m="http://schemas.openxmlformats.org/officeDocument/2006/math" xmlns:v="urn:schemas-microsoft-com:vml" xmlns:wp14="http://schemas.microsoft.com/office/word/2010/wordprocessingDrawing" xmlns:wp="http://schemas.openxmlformats.org/drawingml/2006/wordprocessingDrawing" xmlns:w10="urn:schemas-microsoft-com:office:word" xmlns:w="http://schemas.openxmlformats.org/wordprocessingml/2006/main" xmlns:w14="http://schemas.microsoft.com/office/word/2010/wordml" xmlns:w15="http://schemas.microsoft.com/office/word/2012/wordml" xmlns:w16cex="http://schemas.microsoft.com/office/word/2018/wordml/cex" xmlns:w16cid="http://schemas.microsoft.com/office/word/2016/wordml/cid" xmlns:w16="http://schemas.microsoft.com/office/word/2018/wordml" xmlns:w16du="http://schemas.microsoft.com/office/word/2023/wordml/word16du" xmlns:w16sdtdh="http://schemas.microsoft.com/office/word/2020/wordml/sdtdatahash" xmlns:w16sdtfl="http://schemas.microsoft.com/office/word/2024/wordml/sdtformatlock" xmlns:w16se="http://schemas.microsoft.com/office/word/2015/wordml/symex" xmlns:wpg="http://schemas.microsoft.com/office/word/2010/wordprocessingGroup" xmlns:wpi="http://schemas.microsoft.com/office/word/2010/wordprocessingInk" xmlns:wne="http://schemas.microsoft.com/office/word/2006/wordml" xmlns:wps="http://schemas.microsoft.com/office/word/2010/wordprocessingShape" mc:Ignorable="w14 w15 w16se w16cid w16 w16cex w16sdtdh w16sdtfl w16du wp14">
   <w:abstractNum w:abstractNumId="0" w15:restartNumberingAfterBreak="0">
+    <w:nsid w:val="04154945"/>
+    <w:multiLevelType w:val="multilevel"/>
+    <w:tmpl w:val="1DEEBB88"/>
+    <w:lvl w:ilvl="0">
+      <w:start w:val="1"/>
+      <w:numFmt w:val="bullet"/>
+      <w:lvlText w:val=""/>
+      <w:lvlJc w:val="left"/>
+      <w:pPr>
+        <w:tabs>
+          <w:tab w:val="num" w:pos="720"/>
+        </w:tabs>
+        <w:ind w:left="720" w:hanging="360"/>
+      </w:pPr>
+      <w:rPr>
+        <w:rFonts w:ascii="Symbol" w:hAnsi="Symbol" w:hint="default"/>
+        <w:sz w:val="20"/>
+      </w:rPr>
+    </w:lvl>
+    <w:lvl w:ilvl="1" w:tentative="1">
+      <w:start w:val="1"/>
+      <w:numFmt w:val="bullet"/>
+      <w:lvlText w:val="o"/>
+      <w:lvlJc w:val="left"/>
+      <w:pPr>
+        <w:tabs>
+          <w:tab w:val="num" w:pos="1440"/>
+        </w:tabs>
+        <w:ind w:left="1440" w:hanging="360"/>
+      </w:pPr>
+      <w:rPr>
+        <w:rFonts w:ascii="Courier New" w:hAnsi="Courier New" w:hint="default"/>
+        <w:sz w:val="20"/>
+      </w:rPr>
+    </w:lvl>
+    <w:lvl w:ilvl="2" w:tentative="1">
+      <w:start w:val="1"/>
+      <w:numFmt w:val="bullet"/>
+      <w:lvlText w:val=""/>
+      <w:lvlJc w:val="left"/>
+      <w:pPr>
+        <w:tabs>
+          <w:tab w:val="num" w:pos="2160"/>
+        </w:tabs>
+        <w:ind w:left="2160" w:hanging="360"/>
+      </w:pPr>
+      <w:rPr>
+        <w:rFonts w:ascii="Wingdings" w:hAnsi="Wingdings" w:hint="default"/>
+        <w:sz w:val="20"/>
+      </w:rPr>
+    </w:lvl>
+    <w:lvl w:ilvl="3" w:tentative="1">
+      <w:start w:val="1"/>
+      <w:numFmt w:val="bullet"/>
+      <w:lvlText w:val=""/>
+      <w:lvlJc w:val="left"/>
+      <w:pPr>
+        <w:tabs>
+          <w:tab w:val="num" w:pos="2880"/>
+        </w:tabs>
+        <w:ind w:left="2880" w:hanging="360"/>
+      </w:pPr>
+      <w:rPr>
+        <w:rFonts w:ascii="Wingdings" w:hAnsi="Wingdings" w:hint="default"/>
+        <w:sz w:val="20"/>
+      </w:rPr>
+    </w:lvl>
+    <w:lvl w:ilvl="4" w:tentative="1">
+      <w:start w:val="1"/>
+      <w:numFmt w:val="bullet"/>
+      <w:lvlText w:val=""/>
+      <w:lvlJc w:val="left"/>
+      <w:pPr>
+        <w:tabs>
+          <w:tab w:val="num" w:pos="3600"/>
+        </w:tabs>
+        <w:ind w:left="3600" w:hanging="360"/>
+      </w:pPr>
+      <w:rPr>
+        <w:rFonts w:ascii="Wingdings" w:hAnsi="Wingdings" w:hint="default"/>
+        <w:sz w:val="20"/>
+      </w:rPr>
+    </w:lvl>
+    <w:lvl w:ilvl="5" w:tentative="1">
+      <w:start w:val="1"/>
+      <w:numFmt w:val="bullet"/>
+      <w:lvlText w:val=""/>
+      <w:lvlJc w:val="left"/>
+      <w:pPr>
+        <w:tabs>
+          <w:tab w:val="num" w:pos="4320"/>
+        </w:tabs>
+        <w:ind w:left="4320" w:hanging="360"/>
+      </w:pPr>
+      <w:rPr>
+        <w:rFonts w:ascii="Wingdings" w:hAnsi="Wingdings" w:hint="default"/>
+        <w:sz w:val="20"/>
+      </w:rPr>
+    </w:lvl>
+    <w:lvl w:ilvl="6" w:tentative="1">
+      <w:start w:val="1"/>
+      <w:numFmt w:val="bullet"/>
+      <w:lvlText w:val=""/>
+      <w:lvlJc w:val="left"/>
+      <w:pPr>
+        <w:tabs>
+          <w:tab w:val="num" w:pos="5040"/>
+        </w:tabs>
+        <w:ind w:left="5040" w:hanging="360"/>
+      </w:pPr>
+      <w:rPr>
+        <w:rFonts w:ascii="Wingdings" w:hAnsi="Wingdings" w:hint="default"/>
+        <w:sz w:val="20"/>
+      </w:rPr>
+    </w:lvl>
+    <w:lvl w:ilvl="7" w:tentative="1">
+      <w:start w:val="1"/>
+      <w:numFmt w:val="bullet"/>
+      <w:lvlText w:val=""/>
+      <w:lvlJc w:val="left"/>
+      <w:pPr>
+        <w:tabs>
+          <w:tab w:val="num" w:pos="5760"/>
+        </w:tabs>
+        <w:ind w:left="5760" w:hanging="360"/>
+      </w:pPr>
+      <w:rPr>
+        <w:rFonts w:ascii="Wingdings" w:hAnsi="Wingdings" w:hint="default"/>
+        <w:sz w:val="20"/>
+      </w:rPr>
+    </w:lvl>
+    <w:lvl w:ilvl="8" w:tentative="1">
+      <w:start w:val="1"/>
+      <w:numFmt w:val="bullet"/>
+      <w:lvlText w:val=""/>
+      <w:lvlJc w:val="left"/>
+      <w:pPr>
+        <w:tabs>
+          <w:tab w:val="num" w:pos="6480"/>
+        </w:tabs>
+        <w:ind w:left="6480" w:hanging="360"/>
+      </w:pPr>
+      <w:rPr>
+        <w:rFonts w:ascii="Wingdings" w:hAnsi="Wingdings" w:hint="default"/>
+        <w:sz w:val="20"/>
+      </w:rPr>
+    </w:lvl>
+  </w:abstractNum>
+  <w:abstractNum w:abstractNumId="1" w15:restartNumberingAfterBreak="0">
+    <w:nsid w:val="17FA0009"/>
+    <w:multiLevelType w:val="multilevel"/>
+    <w:tmpl w:val="EF5AF73C"/>
+    <w:lvl w:ilvl="0">
+      <w:start w:val="1"/>
+      <w:numFmt w:val="bullet"/>
+      <w:lvlText w:val=""/>
+      <w:lvlJc w:val="left"/>
+      <w:pPr>
+        <w:tabs>
+          <w:tab w:val="num" w:pos="720"/>
+        </w:tabs>
+        <w:ind w:left="720" w:hanging="360"/>
+      </w:pPr>
+      <w:rPr>
+        <w:rFonts w:ascii="Symbol" w:hAnsi="Symbol" w:hint="default"/>
+        <w:sz w:val="20"/>
+      </w:rPr>
+    </w:lvl>
+    <w:lvl w:ilvl="1" w:tentative="1">
+      <w:start w:val="1"/>
+      <w:numFmt w:val="bullet"/>
+      <w:lvlText w:val="o"/>
+      <w:lvlJc w:val="left"/>
+      <w:pPr>
+        <w:tabs>
+          <w:tab w:val="num" w:pos="1440"/>
+        </w:tabs>
+        <w:ind w:left="1440" w:hanging="360"/>
+      </w:pPr>
+      <w:rPr>
+        <w:rFonts w:ascii="Courier New" w:hAnsi="Courier New" w:hint="default"/>
+        <w:sz w:val="20"/>
+      </w:rPr>
+    </w:lvl>
+    <w:lvl w:ilvl="2" w:tentative="1">
+      <w:start w:val="1"/>
+      <w:numFmt w:val="bullet"/>
+      <w:lvlText w:val=""/>
+      <w:lvlJc w:val="left"/>
+      <w:pPr>
+        <w:tabs>
+          <w:tab w:val="num" w:pos="2160"/>
+        </w:tabs>
+        <w:ind w:left="2160" w:hanging="360"/>
+      </w:pPr>
+      <w:rPr>
+        <w:rFonts w:ascii="Wingdings" w:hAnsi="Wingdings" w:hint="default"/>
+        <w:sz w:val="20"/>
+      </w:rPr>
+    </w:lvl>
+    <w:lvl w:ilvl="3" w:tentative="1">
+      <w:start w:val="1"/>
+      <w:numFmt w:val="bullet"/>
+      <w:lvlText w:val=""/>
+      <w:lvlJc w:val="left"/>
+      <w:pPr>
+        <w:tabs>
+          <w:tab w:val="num" w:pos="2880"/>
+        </w:tabs>
+        <w:ind w:left="2880" w:hanging="360"/>
+      </w:pPr>
+      <w:rPr>
+        <w:rFonts w:ascii="Wingdings" w:hAnsi="Wingdings" w:hint="default"/>
+        <w:sz w:val="20"/>
+      </w:rPr>
+    </w:lvl>
+    <w:lvl w:ilvl="4" w:tentative="1">
+      <w:start w:val="1"/>
+      <w:numFmt w:val="bullet"/>
+      <w:lvlText w:val=""/>
+      <w:lvlJc w:val="left"/>
+      <w:pPr>
+        <w:tabs>
+          <w:tab w:val="num" w:pos="3600"/>
+        </w:tabs>
+        <w:ind w:left="3600" w:hanging="360"/>
+      </w:pPr>
+      <w:rPr>
+        <w:rFonts w:ascii="Wingdings" w:hAnsi="Wingdings" w:hint="default"/>
+        <w:sz w:val="20"/>
+      </w:rPr>
+    </w:lvl>
+    <w:lvl w:ilvl="5" w:tentative="1">
+      <w:start w:val="1"/>
+      <w:numFmt w:val="bullet"/>
+      <w:lvlText w:val=""/>
+      <w:lvlJc w:val="left"/>
+      <w:pPr>
+        <w:tabs>
+          <w:tab w:val="num" w:pos="4320"/>
+        </w:tabs>
+        <w:ind w:left="4320" w:hanging="360"/>
+      </w:pPr>
+      <w:rPr>
+        <w:rFonts w:ascii="Wingdings" w:hAnsi="Wingdings" w:hint="default"/>
+        <w:sz w:val="20"/>
+      </w:rPr>
+    </w:lvl>
+    <w:lvl w:ilvl="6" w:tentative="1">
+      <w:start w:val="1"/>
+      <w:numFmt w:val="bullet"/>
+      <w:lvlText w:val=""/>
+      <w:lvlJc w:val="left"/>
+      <w:pPr>
+        <w:tabs>
+          <w:tab w:val="num" w:pos="5040"/>
+        </w:tabs>
+        <w:ind w:left="5040" w:hanging="360"/>
+      </w:pPr>
+      <w:rPr>
+        <w:rFonts w:ascii="Wingdings" w:hAnsi="Wingdings" w:hint="default"/>
+        <w:sz w:val="20"/>
+      </w:rPr>
+    </w:lvl>
+    <w:lvl w:ilvl="7" w:tentative="1">
+      <w:start w:val="1"/>
+      <w:numFmt w:val="bullet"/>
+      <w:lvlText w:val=""/>
+      <w:lvlJc w:val="left"/>
+      <w:pPr>
+        <w:tabs>
+          <w:tab w:val="num" w:pos="5760"/>
+        </w:tabs>
+        <w:ind w:left="5760" w:hanging="360"/>
+      </w:pPr>
+      <w:rPr>
+        <w:rFonts w:ascii="Wingdings" w:hAnsi="Wingdings" w:hint="default"/>
+        <w:sz w:val="20"/>
+      </w:rPr>
+    </w:lvl>
+    <w:lvl w:ilvl="8" w:tentative="1">
+      <w:start w:val="1"/>
+      <w:numFmt w:val="bullet"/>
+      <w:lvlText w:val=""/>
+      <w:lvlJc w:val="left"/>
+      <w:pPr>
+        <w:tabs>
+          <w:tab w:val="num" w:pos="6480"/>
+        </w:tabs>
+        <w:ind w:left="6480" w:hanging="360"/>
+      </w:pPr>
+      <w:rPr>
+        <w:rFonts w:ascii="Wingdings" w:hAnsi="Wingdings" w:hint="default"/>
+        <w:sz w:val="20"/>
+      </w:rPr>
+    </w:lvl>
+  </w:abstractNum>
+  <w:abstractNum w:abstractNumId="2" w15:restartNumberingAfterBreak="0">
+    <w:nsid w:val="19910F24"/>
+    <w:multiLevelType w:val="multilevel"/>
+    <w:tmpl w:val="29A06B12"/>
+    <w:lvl w:ilvl="0">
+      <w:start w:val="1"/>
+      <w:numFmt w:val="bullet"/>
+      <w:lvlText w:val=""/>
+      <w:lvlJc w:val="left"/>
+      <w:pPr>
+        <w:tabs>
+          <w:tab w:val="num" w:pos="720"/>
+        </w:tabs>
+        <w:ind w:left="720" w:hanging="360"/>
+      </w:pPr>
+      <w:rPr>
+        <w:rFonts w:ascii="Symbol" w:hAnsi="Symbol" w:hint="default"/>
+        <w:sz w:val="20"/>
+      </w:rPr>
+    </w:lvl>
+    <w:lvl w:ilvl="1" w:tentative="1">
+      <w:start w:val="1"/>
+      <w:numFmt w:val="bullet"/>
+      <w:lvlText w:val="o"/>
+      <w:lvlJc w:val="left"/>
+      <w:pPr>
+        <w:tabs>
+          <w:tab w:val="num" w:pos="1440"/>
+        </w:tabs>
+        <w:ind w:left="1440" w:hanging="360"/>
+      </w:pPr>
+      <w:rPr>
+        <w:rFonts w:ascii="Courier New" w:hAnsi="Courier New" w:hint="default"/>
+        <w:sz w:val="20"/>
+      </w:rPr>
+    </w:lvl>
+    <w:lvl w:ilvl="2" w:tentative="1">
+      <w:start w:val="1"/>
+      <w:numFmt w:val="bullet"/>
+      <w:lvlText w:val=""/>
+      <w:lvlJc w:val="left"/>
+      <w:pPr>
+        <w:tabs>
+          <w:tab w:val="num" w:pos="2160"/>
+        </w:tabs>
+        <w:ind w:left="2160" w:hanging="360"/>
+      </w:pPr>
+      <w:rPr>
+        <w:rFonts w:ascii="Wingdings" w:hAnsi="Wingdings" w:hint="default"/>
+        <w:sz w:val="20"/>
+      </w:rPr>
+    </w:lvl>
+    <w:lvl w:ilvl="3" w:tentative="1">
+      <w:start w:val="1"/>
+      <w:numFmt w:val="bullet"/>
+      <w:lvlText w:val=""/>
+      <w:lvlJc w:val="left"/>
+      <w:pPr>
+        <w:tabs>
+          <w:tab w:val="num" w:pos="2880"/>
+        </w:tabs>
+        <w:ind w:left="2880" w:hanging="360"/>
+      </w:pPr>
+      <w:rPr>
+        <w:rFonts w:ascii="Wingdings" w:hAnsi="Wingdings" w:hint="default"/>
+        <w:sz w:val="20"/>
+      </w:rPr>
+    </w:lvl>
+    <w:lvl w:ilvl="4" w:tentative="1">
+      <w:start w:val="1"/>
+      <w:numFmt w:val="bullet"/>
+      <w:lvlText w:val=""/>
+      <w:lvlJc w:val="left"/>
+      <w:pPr>
+        <w:tabs>
+          <w:tab w:val="num" w:pos="3600"/>
+        </w:tabs>
+        <w:ind w:left="3600" w:hanging="360"/>
+      </w:pPr>
+      <w:rPr>
+        <w:rFonts w:ascii="Wingdings" w:hAnsi="Wingdings" w:hint="default"/>
+        <w:sz w:val="20"/>
+      </w:rPr>
+    </w:lvl>
+    <w:lvl w:ilvl="5" w:tentative="1">
+      <w:start w:val="1"/>
+      <w:numFmt w:val="bullet"/>
+      <w:lvlText w:val=""/>
+      <w:lvlJc w:val="left"/>
+      <w:pPr>
+        <w:tabs>
+          <w:tab w:val="num" w:pos="4320"/>
+        </w:tabs>
+        <w:ind w:left="4320" w:hanging="360"/>
+      </w:pPr>
+      <w:rPr>
+        <w:rFonts w:ascii="Wingdings" w:hAnsi="Wingdings" w:hint="default"/>
+        <w:sz w:val="20"/>
+      </w:rPr>
+    </w:lvl>
+    <w:lvl w:ilvl="6" w:tentative="1">
+      <w:start w:val="1"/>
+      <w:numFmt w:val="bullet"/>
+      <w:lvlText w:val=""/>
+      <w:lvlJc w:val="left"/>
+      <w:pPr>
+        <w:tabs>
+          <w:tab w:val="num" w:pos="5040"/>
+        </w:tabs>
+        <w:ind w:left="5040" w:hanging="360"/>
+      </w:pPr>
+      <w:rPr>
+        <w:rFonts w:ascii="Wingdings" w:hAnsi="Wingdings" w:hint="default"/>
+        <w:sz w:val="20"/>
+      </w:rPr>
+    </w:lvl>
+    <w:lvl w:ilvl="7" w:tentative="1">
+      <w:start w:val="1"/>
+      <w:numFmt w:val="bullet"/>
+      <w:lvlText w:val=""/>
+      <w:lvlJc w:val="left"/>
+      <w:pPr>
+        <w:tabs>
+          <w:tab w:val="num" w:pos="5760"/>
+        </w:tabs>
+        <w:ind w:left="5760" w:hanging="360"/>
+      </w:pPr>
+      <w:rPr>
+        <w:rFonts w:ascii="Wingdings" w:hAnsi="Wingdings" w:hint="default"/>
+        <w:sz w:val="20"/>
+      </w:rPr>
+    </w:lvl>
+    <w:lvl w:ilvl="8" w:tentative="1">
+      <w:start w:val="1"/>
+      <w:numFmt w:val="bullet"/>
+      <w:lvlText w:val=""/>
+      <w:lvlJc w:val="left"/>
+      <w:pPr>
+        <w:tabs>
+          <w:tab w:val="num" w:pos="6480"/>
+        </w:tabs>
+        <w:ind w:left="6480" w:hanging="360"/>
+      </w:pPr>
+      <w:rPr>
+        <w:rFonts w:ascii="Wingdings" w:hAnsi="Wingdings" w:hint="default"/>
+        <w:sz w:val="20"/>
+      </w:rPr>
+    </w:lvl>
+  </w:abstractNum>
+  <w:abstractNum w:abstractNumId="3" w15:restartNumberingAfterBreak="0">
+    <w:nsid w:val="1D69088F"/>
+    <w:multiLevelType w:val="multilevel"/>
+    <w:tmpl w:val="2A78AEFE"/>
+    <w:lvl w:ilvl="0">
+      <w:start w:val="1"/>
+      <w:numFmt w:val="bullet"/>
+      <w:lvlText w:val=""/>
+      <w:lvlJc w:val="left"/>
+      <w:pPr>
+        <w:tabs>
+          <w:tab w:val="num" w:pos="720"/>
+        </w:tabs>
+        <w:ind w:left="720" w:hanging="360"/>
+      </w:pPr>
+      <w:rPr>
+        <w:rFonts w:ascii="Symbol" w:hAnsi="Symbol" w:hint="default"/>
+        <w:sz w:val="20"/>
+      </w:rPr>
+    </w:lvl>
+    <w:lvl w:ilvl="1" w:tentative="1">
+      <w:start w:val="1"/>
+      <w:numFmt w:val="bullet"/>
+      <w:lvlText w:val="o"/>
+      <w:lvlJc w:val="left"/>
+      <w:pPr>
+        <w:tabs>
+          <w:tab w:val="num" w:pos="1440"/>
+        </w:tabs>
+        <w:ind w:left="1440" w:hanging="360"/>
+      </w:pPr>
+      <w:rPr>
+        <w:rFonts w:ascii="Courier New" w:hAnsi="Courier New" w:hint="default"/>
+        <w:sz w:val="20"/>
+      </w:rPr>
+    </w:lvl>
+    <w:lvl w:ilvl="2" w:tentative="1">
+      <w:start w:val="1"/>
+      <w:numFmt w:val="bullet"/>
+      <w:lvlText w:val=""/>
+      <w:lvlJc w:val="left"/>
+      <w:pPr>
+        <w:tabs>
+          <w:tab w:val="num" w:pos="2160"/>
+        </w:tabs>
+        <w:ind w:left="2160" w:hanging="360"/>
+      </w:pPr>
+      <w:rPr>
+        <w:rFonts w:ascii="Wingdings" w:hAnsi="Wingdings" w:hint="default"/>
+        <w:sz w:val="20"/>
+      </w:rPr>
+    </w:lvl>
+    <w:lvl w:ilvl="3" w:tentative="1">
+      <w:start w:val="1"/>
+      <w:numFmt w:val="bullet"/>
+      <w:lvlText w:val=""/>
+      <w:lvlJc w:val="left"/>
+      <w:pPr>
+        <w:tabs>
+          <w:tab w:val="num" w:pos="2880"/>
+        </w:tabs>
+        <w:ind w:left="2880" w:hanging="360"/>
+      </w:pPr>
+      <w:rPr>
+        <w:rFonts w:ascii="Wingdings" w:hAnsi="Wingdings" w:hint="default"/>
+        <w:sz w:val="20"/>
+      </w:rPr>
+    </w:lvl>
+    <w:lvl w:ilvl="4" w:tentative="1">
+      <w:start w:val="1"/>
+      <w:numFmt w:val="bullet"/>
+      <w:lvlText w:val=""/>
+      <w:lvlJc w:val="left"/>
+      <w:pPr>
+        <w:tabs>
+          <w:tab w:val="num" w:pos="3600"/>
+        </w:tabs>
+        <w:ind w:left="3600" w:hanging="360"/>
+      </w:pPr>
+      <w:rPr>
+        <w:rFonts w:ascii="Wingdings" w:hAnsi="Wingdings" w:hint="default"/>
+        <w:sz w:val="20"/>
+      </w:rPr>
+    </w:lvl>
+    <w:lvl w:ilvl="5" w:tentative="1">
+      <w:start w:val="1"/>
+      <w:numFmt w:val="bullet"/>
+      <w:lvlText w:val=""/>
+      <w:lvlJc w:val="left"/>
+      <w:pPr>
+        <w:tabs>
+          <w:tab w:val="num" w:pos="4320"/>
+        </w:tabs>
+        <w:ind w:left="4320" w:hanging="360"/>
+      </w:pPr>
+      <w:rPr>
+        <w:rFonts w:ascii="Wingdings" w:hAnsi="Wingdings" w:hint="default"/>
+        <w:sz w:val="20"/>
+      </w:rPr>
+    </w:lvl>
+    <w:lvl w:ilvl="6" w:tentative="1">
+      <w:start w:val="1"/>
+      <w:numFmt w:val="bullet"/>
+      <w:lvlText w:val=""/>
+      <w:lvlJc w:val="left"/>
+      <w:pPr>
+        <w:tabs>
+          <w:tab w:val="num" w:pos="5040"/>
+        </w:tabs>
+        <w:ind w:left="5040" w:hanging="360"/>
+      </w:pPr>
+      <w:rPr>
+        <w:rFonts w:ascii="Wingdings" w:hAnsi="Wingdings" w:hint="default"/>
+        <w:sz w:val="20"/>
+      </w:rPr>
+    </w:lvl>
+    <w:lvl w:ilvl="7" w:tentative="1">
+      <w:start w:val="1"/>
+      <w:numFmt w:val="bullet"/>
+      <w:lvlText w:val=""/>
+      <w:lvlJc w:val="left"/>
+      <w:pPr>
+        <w:tabs>
+          <w:tab w:val="num" w:pos="5760"/>
+        </w:tabs>
+        <w:ind w:left="5760" w:hanging="360"/>
+      </w:pPr>
+      <w:rPr>
+        <w:rFonts w:ascii="Wingdings" w:hAnsi="Wingdings" w:hint="default"/>
+        <w:sz w:val="20"/>
+      </w:rPr>
+    </w:lvl>
+    <w:lvl w:ilvl="8" w:tentative="1">
+      <w:start w:val="1"/>
+      <w:numFmt w:val="bullet"/>
+      <w:lvlText w:val=""/>
+      <w:lvlJc w:val="left"/>
+      <w:pPr>
+        <w:tabs>
+          <w:tab w:val="num" w:pos="6480"/>
+        </w:tabs>
+        <w:ind w:left="6480" w:hanging="360"/>
+      </w:pPr>
+      <w:rPr>
+        <w:rFonts w:ascii="Wingdings" w:hAnsi="Wingdings" w:hint="default"/>
+        <w:sz w:val="20"/>
+      </w:rPr>
+    </w:lvl>
+  </w:abstractNum>
+  <w:abstractNum w:abstractNumId="4" w15:restartNumberingAfterBreak="0">
+    <w:nsid w:val="28016B43"/>
+    <w:multiLevelType w:val="multilevel"/>
+    <w:tmpl w:val="4B2C4FD2"/>
+    <w:lvl w:ilvl="0">
+      <w:start w:val="1"/>
+      <w:numFmt w:val="bullet"/>
+      <w:lvlText w:val=""/>
+      <w:lvlJc w:val="left"/>
+      <w:pPr>
+        <w:tabs>
+          <w:tab w:val="num" w:pos="720"/>
+        </w:tabs>
+        <w:ind w:left="720" w:hanging="360"/>
+      </w:pPr>
+      <w:rPr>
+        <w:rFonts w:ascii="Symbol" w:hAnsi="Symbol" w:hint="default"/>
+        <w:sz w:val="20"/>
+      </w:rPr>
+    </w:lvl>
+    <w:lvl w:ilvl="1" w:tentative="1">
+      <w:start w:val="1"/>
+      <w:numFmt w:val="bullet"/>
+      <w:lvlText w:val="o"/>
+      <w:lvlJc w:val="left"/>
+      <w:pPr>
+        <w:tabs>
+          <w:tab w:val="num" w:pos="1440"/>
+        </w:tabs>
+        <w:ind w:left="1440" w:hanging="360"/>
+      </w:pPr>
+      <w:rPr>
+        <w:rFonts w:ascii="Courier New" w:hAnsi="Courier New" w:hint="default"/>
+        <w:sz w:val="20"/>
+      </w:rPr>
+    </w:lvl>
+    <w:lvl w:ilvl="2" w:tentative="1">
+      <w:start w:val="1"/>
+      <w:numFmt w:val="bullet"/>
+      <w:lvlText w:val=""/>
+      <w:lvlJc w:val="left"/>
+      <w:pPr>
+        <w:tabs>
+          <w:tab w:val="num" w:pos="2160"/>
+        </w:tabs>
+        <w:ind w:left="2160" w:hanging="360"/>
+      </w:pPr>
+      <w:rPr>
+        <w:rFonts w:ascii="Wingdings" w:hAnsi="Wingdings" w:hint="default"/>
+        <w:sz w:val="20"/>
+      </w:rPr>
+    </w:lvl>
+    <w:lvl w:ilvl="3" w:tentative="1">
+      <w:start w:val="1"/>
+      <w:numFmt w:val="bullet"/>
+      <w:lvlText w:val=""/>
+      <w:lvlJc w:val="left"/>
+      <w:pPr>
+        <w:tabs>
+          <w:tab w:val="num" w:pos="2880"/>
+        </w:tabs>
+        <w:ind w:left="2880" w:hanging="360"/>
+      </w:pPr>
+      <w:rPr>
+        <w:rFonts w:ascii="Wingdings" w:hAnsi="Wingdings" w:hint="default"/>
+        <w:sz w:val="20"/>
+      </w:rPr>
+    </w:lvl>
+    <w:lvl w:ilvl="4" w:tentative="1">
+      <w:start w:val="1"/>
+      <w:numFmt w:val="bullet"/>
+      <w:lvlText w:val=""/>
+      <w:lvlJc w:val="left"/>
+      <w:pPr>
+        <w:tabs>
+          <w:tab w:val="num" w:pos="3600"/>
+        </w:tabs>
+        <w:ind w:left="3600" w:hanging="360"/>
+      </w:pPr>
+      <w:rPr>
+        <w:rFonts w:ascii="Wingdings" w:hAnsi="Wingdings" w:hint="default"/>
+        <w:sz w:val="20"/>
+      </w:rPr>
+    </w:lvl>
+    <w:lvl w:ilvl="5" w:tentative="1">
+      <w:start w:val="1"/>
+      <w:numFmt w:val="bullet"/>
+      <w:lvlText w:val=""/>
+      <w:lvlJc w:val="left"/>
+      <w:pPr>
+        <w:tabs>
+          <w:tab w:val="num" w:pos="4320"/>
+        </w:tabs>
+        <w:ind w:left="4320" w:hanging="360"/>
+      </w:pPr>
+      <w:rPr>
+        <w:rFonts w:ascii="Wingdings" w:hAnsi="Wingdings" w:hint="default"/>
+        <w:sz w:val="20"/>
+      </w:rPr>
+    </w:lvl>
+    <w:lvl w:ilvl="6" w:tentative="1">
+      <w:start w:val="1"/>
+      <w:numFmt w:val="bullet"/>
+      <w:lvlText w:val=""/>
+      <w:lvlJc w:val="left"/>
+      <w:pPr>
+        <w:tabs>
+          <w:tab w:val="num" w:pos="5040"/>
+        </w:tabs>
+        <w:ind w:left="5040" w:hanging="360"/>
+      </w:pPr>
+      <w:rPr>
+        <w:rFonts w:ascii="Wingdings" w:hAnsi="Wingdings" w:hint="default"/>
+        <w:sz w:val="20"/>
+      </w:rPr>
+    </w:lvl>
+    <w:lvl w:ilvl="7" w:tentative="1">
+      <w:start w:val="1"/>
+      <w:numFmt w:val="bullet"/>
+      <w:lvlText w:val=""/>
+      <w:lvlJc w:val="left"/>
+      <w:pPr>
+        <w:tabs>
+          <w:tab w:val="num" w:pos="5760"/>
+        </w:tabs>
+        <w:ind w:left="5760" w:hanging="360"/>
+      </w:pPr>
+      <w:rPr>
+        <w:rFonts w:ascii="Wingdings" w:hAnsi="Wingdings" w:hint="default"/>
+        <w:sz w:val="20"/>
+      </w:rPr>
+    </w:lvl>
+    <w:lvl w:ilvl="8" w:tentative="1">
+      <w:start w:val="1"/>
+      <w:numFmt w:val="bullet"/>
+      <w:lvlText w:val=""/>
+      <w:lvlJc w:val="left"/>
+      <w:pPr>
+        <w:tabs>
+          <w:tab w:val="num" w:pos="6480"/>
+        </w:tabs>
+        <w:ind w:left="6480" w:hanging="360"/>
+      </w:pPr>
+      <w:rPr>
+        <w:rFonts w:ascii="Wingdings" w:hAnsi="Wingdings" w:hint="default"/>
+        <w:sz w:val="20"/>
+      </w:rPr>
+    </w:lvl>
+  </w:abstractNum>
+  <w:abstractNum w:abstractNumId="5" w15:restartNumberingAfterBreak="0">
+    <w:nsid w:val="28784E17"/>
+    <w:multiLevelType w:val="multilevel"/>
+    <w:tmpl w:val="2684FD98"/>
+    <w:lvl w:ilvl="0">
+      <w:start w:val="1"/>
+      <w:numFmt w:val="bullet"/>
+      <w:lvlText w:val=""/>
+      <w:lvlJc w:val="left"/>
+      <w:pPr>
+        <w:tabs>
+          <w:tab w:val="num" w:pos="720"/>
+        </w:tabs>
+        <w:ind w:left="720" w:hanging="360"/>
+      </w:pPr>
+      <w:rPr>
+        <w:rFonts w:ascii="Symbol" w:hAnsi="Symbol" w:hint="default"/>
+        <w:sz w:val="20"/>
+      </w:rPr>
+    </w:lvl>
+    <w:lvl w:ilvl="1" w:tentative="1">
+      <w:start w:val="1"/>
+      <w:numFmt w:val="bullet"/>
+      <w:lvlText w:val="o"/>
+      <w:lvlJc w:val="left"/>
+      <w:pPr>
+        <w:tabs>
+          <w:tab w:val="num" w:pos="1440"/>
+        </w:tabs>
+        <w:ind w:left="1440" w:hanging="360"/>
+      </w:pPr>
+      <w:rPr>
+        <w:rFonts w:ascii="Courier New" w:hAnsi="Courier New" w:hint="default"/>
+        <w:sz w:val="20"/>
+      </w:rPr>
+    </w:lvl>
+    <w:lvl w:ilvl="2" w:tentative="1">
+      <w:start w:val="1"/>
+      <w:numFmt w:val="bullet"/>
+      <w:lvlText w:val=""/>
+      <w:lvlJc w:val="left"/>
+      <w:pPr>
+        <w:tabs>
+          <w:tab w:val="num" w:pos="2160"/>
+        </w:tabs>
+        <w:ind w:left="2160" w:hanging="360"/>
+      </w:pPr>
+      <w:rPr>
+        <w:rFonts w:ascii="Wingdings" w:hAnsi="Wingdings" w:hint="default"/>
+        <w:sz w:val="20"/>
+      </w:rPr>
+    </w:lvl>
+    <w:lvl w:ilvl="3" w:tentative="1">
+      <w:start w:val="1"/>
+      <w:numFmt w:val="bullet"/>
+      <w:lvlText w:val=""/>
+      <w:lvlJc w:val="left"/>
+      <w:pPr>
+        <w:tabs>
+          <w:tab w:val="num" w:pos="2880"/>
+        </w:tabs>
+        <w:ind w:left="2880" w:hanging="360"/>
+      </w:pPr>
+      <w:rPr>
+        <w:rFonts w:ascii="Wingdings" w:hAnsi="Wingdings" w:hint="default"/>
+        <w:sz w:val="20"/>
+      </w:rPr>
+    </w:lvl>
+    <w:lvl w:ilvl="4" w:tentative="1">
+      <w:start w:val="1"/>
+      <w:numFmt w:val="bullet"/>
+      <w:lvlText w:val=""/>
+      <w:lvlJc w:val="left"/>
+      <w:pPr>
+        <w:tabs>
+          <w:tab w:val="num" w:pos="3600"/>
+        </w:tabs>
+        <w:ind w:left="3600" w:hanging="360"/>
+      </w:pPr>
+      <w:rPr>
+        <w:rFonts w:ascii="Wingdings" w:hAnsi="Wingdings" w:hint="default"/>
+        <w:sz w:val="20"/>
+      </w:rPr>
+    </w:lvl>
+    <w:lvl w:ilvl="5" w:tentative="1">
+      <w:start w:val="1"/>
+      <w:numFmt w:val="bullet"/>
+      <w:lvlText w:val=""/>
+      <w:lvlJc w:val="left"/>
+      <w:pPr>
+        <w:tabs>
+          <w:tab w:val="num" w:pos="4320"/>
+        </w:tabs>
+        <w:ind w:left="4320" w:hanging="360"/>
+      </w:pPr>
+      <w:rPr>
+        <w:rFonts w:ascii="Wingdings" w:hAnsi="Wingdings" w:hint="default"/>
+        <w:sz w:val="20"/>
+      </w:rPr>
+    </w:lvl>
+    <w:lvl w:ilvl="6" w:tentative="1">
+      <w:start w:val="1"/>
+      <w:numFmt w:val="bullet"/>
+      <w:lvlText w:val=""/>
+      <w:lvlJc w:val="left"/>
+      <w:pPr>
+        <w:tabs>
+          <w:tab w:val="num" w:pos="5040"/>
+        </w:tabs>
+        <w:ind w:left="5040" w:hanging="360"/>
+      </w:pPr>
+      <w:rPr>
+        <w:rFonts w:ascii="Wingdings" w:hAnsi="Wingdings" w:hint="default"/>
+        <w:sz w:val="20"/>
+      </w:rPr>
+    </w:lvl>
+    <w:lvl w:ilvl="7" w:tentative="1">
+      <w:start w:val="1"/>
+      <w:numFmt w:val="bullet"/>
+      <w:lvlText w:val=""/>
+      <w:lvlJc w:val="left"/>
+      <w:pPr>
+        <w:tabs>
+          <w:tab w:val="num" w:pos="5760"/>
+        </w:tabs>
+        <w:ind w:left="5760" w:hanging="360"/>
+      </w:pPr>
+      <w:rPr>
+        <w:rFonts w:ascii="Wingdings" w:hAnsi="Wingdings" w:hint="default"/>
+        <w:sz w:val="20"/>
+      </w:rPr>
+    </w:lvl>
+    <w:lvl w:ilvl="8" w:tentative="1">
+      <w:start w:val="1"/>
+      <w:numFmt w:val="bullet"/>
+      <w:lvlText w:val=""/>
+      <w:lvlJc w:val="left"/>
+      <w:pPr>
+        <w:tabs>
+          <w:tab w:val="num" w:pos="6480"/>
+        </w:tabs>
+        <w:ind w:left="6480" w:hanging="360"/>
+      </w:pPr>
+      <w:rPr>
+        <w:rFonts w:ascii="Wingdings" w:hAnsi="Wingdings" w:hint="default"/>
+        <w:sz w:val="20"/>
+      </w:rPr>
+    </w:lvl>
+  </w:abstractNum>
+  <w:abstractNum w:abstractNumId="6" w15:restartNumberingAfterBreak="0">
+    <w:nsid w:val="2BB0486F"/>
+    <w:multiLevelType w:val="multilevel"/>
+    <w:tmpl w:val="1CF40080"/>
+    <w:lvl w:ilvl="0">
+      <w:start w:val="1"/>
+      <w:numFmt w:val="bullet"/>
+      <w:lvlText w:val=""/>
+      <w:lvlJc w:val="left"/>
+      <w:pPr>
+        <w:tabs>
+          <w:tab w:val="num" w:pos="720"/>
+        </w:tabs>
+        <w:ind w:left="720" w:hanging="360"/>
+      </w:pPr>
+      <w:rPr>
+        <w:rFonts w:ascii="Symbol" w:hAnsi="Symbol" w:hint="default"/>
+        <w:sz w:val="20"/>
+      </w:rPr>
+    </w:lvl>
+    <w:lvl w:ilvl="1" w:tentative="1">
+      <w:start w:val="1"/>
+      <w:numFmt w:val="bullet"/>
+      <w:lvlText w:val="o"/>
+      <w:lvlJc w:val="left"/>
+      <w:pPr>
+        <w:tabs>
+          <w:tab w:val="num" w:pos="1440"/>
+        </w:tabs>
+        <w:ind w:left="1440" w:hanging="360"/>
+      </w:pPr>
+      <w:rPr>
+        <w:rFonts w:ascii="Courier New" w:hAnsi="Courier New" w:hint="default"/>
+        <w:sz w:val="20"/>
+      </w:rPr>
+    </w:lvl>
+    <w:lvl w:ilvl="2" w:tentative="1">
+      <w:start w:val="1"/>
+      <w:numFmt w:val="bullet"/>
+      <w:lvlText w:val=""/>
+      <w:lvlJc w:val="left"/>
+      <w:pPr>
+        <w:tabs>
+          <w:tab w:val="num" w:pos="2160"/>
+        </w:tabs>
+        <w:ind w:left="2160" w:hanging="360"/>
+      </w:pPr>
+      <w:rPr>
+        <w:rFonts w:ascii="Wingdings" w:hAnsi="Wingdings" w:hint="default"/>
+        <w:sz w:val="20"/>
+      </w:rPr>
+    </w:lvl>
+    <w:lvl w:ilvl="3" w:tentative="1">
+      <w:start w:val="1"/>
+      <w:numFmt w:val="bullet"/>
+      <w:lvlText w:val=""/>
+      <w:lvlJc w:val="left"/>
+      <w:pPr>
+        <w:tabs>
+          <w:tab w:val="num" w:pos="2880"/>
+        </w:tabs>
+        <w:ind w:left="2880" w:hanging="360"/>
+      </w:pPr>
+      <w:rPr>
+        <w:rFonts w:ascii="Wingdings" w:hAnsi="Wingdings" w:hint="default"/>
+        <w:sz w:val="20"/>
+      </w:rPr>
+    </w:lvl>
+    <w:lvl w:ilvl="4" w:tentative="1">
+      <w:start w:val="1"/>
+      <w:numFmt w:val="bullet"/>
+      <w:lvlText w:val=""/>
+      <w:lvlJc w:val="left"/>
+      <w:pPr>
+        <w:tabs>
+          <w:tab w:val="num" w:pos="3600"/>
+        </w:tabs>
+        <w:ind w:left="3600" w:hanging="360"/>
+      </w:pPr>
+      <w:rPr>
+        <w:rFonts w:ascii="Wingdings" w:hAnsi="Wingdings" w:hint="default"/>
+        <w:sz w:val="20"/>
+      </w:rPr>
+    </w:lvl>
+    <w:lvl w:ilvl="5" w:tentative="1">
+      <w:start w:val="1"/>
+      <w:numFmt w:val="bullet"/>
+      <w:lvlText w:val=""/>
+      <w:lvlJc w:val="left"/>
+      <w:pPr>
+        <w:tabs>
+          <w:tab w:val="num" w:pos="4320"/>
+        </w:tabs>
+        <w:ind w:left="4320" w:hanging="360"/>
+      </w:pPr>
+      <w:rPr>
+        <w:rFonts w:ascii="Wingdings" w:hAnsi="Wingdings" w:hint="default"/>
+        <w:sz w:val="20"/>
+      </w:rPr>
+    </w:lvl>
+    <w:lvl w:ilvl="6" w:tentative="1">
+      <w:start w:val="1"/>
+      <w:numFmt w:val="bullet"/>
+      <w:lvlText w:val=""/>
+      <w:lvlJc w:val="left"/>
+      <w:pPr>
+        <w:tabs>
+          <w:tab w:val="num" w:pos="5040"/>
+        </w:tabs>
+        <w:ind w:left="5040" w:hanging="360"/>
+      </w:pPr>
+      <w:rPr>
+        <w:rFonts w:ascii="Wingdings" w:hAnsi="Wingdings" w:hint="default"/>
+        <w:sz w:val="20"/>
+      </w:rPr>
+    </w:lvl>
+    <w:lvl w:ilvl="7" w:tentative="1">
+      <w:start w:val="1"/>
+      <w:numFmt w:val="bullet"/>
+      <w:lvlText w:val=""/>
+      <w:lvlJc w:val="left"/>
+      <w:pPr>
+        <w:tabs>
+          <w:tab w:val="num" w:pos="5760"/>
+        </w:tabs>
+        <w:ind w:left="5760" w:hanging="360"/>
+      </w:pPr>
+      <w:rPr>
+        <w:rFonts w:ascii="Wingdings" w:hAnsi="Wingdings" w:hint="default"/>
+        <w:sz w:val="20"/>
+      </w:rPr>
+    </w:lvl>
+    <w:lvl w:ilvl="8" w:tentative="1">
+      <w:start w:val="1"/>
+      <w:numFmt w:val="bullet"/>
+      <w:lvlText w:val=""/>
+      <w:lvlJc w:val="left"/>
+      <w:pPr>
+        <w:tabs>
+          <w:tab w:val="num" w:pos="6480"/>
+        </w:tabs>
+        <w:ind w:left="6480" w:hanging="360"/>
+      </w:pPr>
+      <w:rPr>
+        <w:rFonts w:ascii="Wingdings" w:hAnsi="Wingdings" w:hint="default"/>
+        <w:sz w:val="20"/>
+      </w:rPr>
+    </w:lvl>
+  </w:abstractNum>
+  <w:abstractNum w:abstractNumId="7" w15:restartNumberingAfterBreak="0">
+    <w:nsid w:val="2DB35AED"/>
+    <w:multiLevelType w:val="multilevel"/>
+    <w:tmpl w:val="40AC947E"/>
+    <w:lvl w:ilvl="0">
+      <w:start w:val="1"/>
+      <w:numFmt w:val="bullet"/>
+      <w:lvlText w:val=""/>
+      <w:lvlJc w:val="left"/>
+      <w:pPr>
+        <w:tabs>
+          <w:tab w:val="num" w:pos="720"/>
+        </w:tabs>
+        <w:ind w:left="720" w:hanging="360"/>
+      </w:pPr>
+      <w:rPr>
+        <w:rFonts w:ascii="Symbol" w:hAnsi="Symbol" w:hint="default"/>
+        <w:sz w:val="20"/>
+      </w:rPr>
+    </w:lvl>
+    <w:lvl w:ilvl="1" w:tentative="1">
+      <w:start w:val="1"/>
+      <w:numFmt w:val="bullet"/>
+      <w:lvlText w:val="o"/>
+      <w:lvlJc w:val="left"/>
+      <w:pPr>
+        <w:tabs>
+          <w:tab w:val="num" w:pos="1440"/>
+        </w:tabs>
+        <w:ind w:left="1440" w:hanging="360"/>
+      </w:pPr>
+      <w:rPr>
+        <w:rFonts w:ascii="Courier New" w:hAnsi="Courier New" w:hint="default"/>
+        <w:sz w:val="20"/>
+      </w:rPr>
+    </w:lvl>
+    <w:lvl w:ilvl="2" w:tentative="1">
+      <w:start w:val="1"/>
+      <w:numFmt w:val="bullet"/>
+      <w:lvlText w:val=""/>
+      <w:lvlJc w:val="left"/>
+      <w:pPr>
+        <w:tabs>
+          <w:tab w:val="num" w:pos="2160"/>
+        </w:tabs>
+        <w:ind w:left="2160" w:hanging="360"/>
+      </w:pPr>
+      <w:rPr>
+        <w:rFonts w:ascii="Wingdings" w:hAnsi="Wingdings" w:hint="default"/>
+        <w:sz w:val="20"/>
+      </w:rPr>
+    </w:lvl>
+    <w:lvl w:ilvl="3" w:tentative="1">
+      <w:start w:val="1"/>
+      <w:numFmt w:val="bullet"/>
+      <w:lvlText w:val=""/>
+      <w:lvlJc w:val="left"/>
+      <w:pPr>
+        <w:tabs>
+          <w:tab w:val="num" w:pos="2880"/>
+        </w:tabs>
+        <w:ind w:left="2880" w:hanging="360"/>
+      </w:pPr>
+      <w:rPr>
+        <w:rFonts w:ascii="Wingdings" w:hAnsi="Wingdings" w:hint="default"/>
+        <w:sz w:val="20"/>
+      </w:rPr>
+    </w:lvl>
+    <w:lvl w:ilvl="4" w:tentative="1">
+      <w:start w:val="1"/>
+      <w:numFmt w:val="bullet"/>
+      <w:lvlText w:val=""/>
+      <w:lvlJc w:val="left"/>
+      <w:pPr>
+        <w:tabs>
+          <w:tab w:val="num" w:pos="3600"/>
+        </w:tabs>
+        <w:ind w:left="3600" w:hanging="360"/>
+      </w:pPr>
+      <w:rPr>
+        <w:rFonts w:ascii="Wingdings" w:hAnsi="Wingdings" w:hint="default"/>
+        <w:sz w:val="20"/>
+      </w:rPr>
+    </w:lvl>
+    <w:lvl w:ilvl="5" w:tentative="1">
+      <w:start w:val="1"/>
+      <w:numFmt w:val="bullet"/>
+      <w:lvlText w:val=""/>
+      <w:lvlJc w:val="left"/>
+      <w:pPr>
+        <w:tabs>
+          <w:tab w:val="num" w:pos="4320"/>
+        </w:tabs>
+        <w:ind w:left="4320" w:hanging="360"/>
+      </w:pPr>
+      <w:rPr>
+        <w:rFonts w:ascii="Wingdings" w:hAnsi="Wingdings" w:hint="default"/>
+        <w:sz w:val="20"/>
+      </w:rPr>
+    </w:lvl>
+    <w:lvl w:ilvl="6" w:tentative="1">
+      <w:start w:val="1"/>
+      <w:numFmt w:val="bullet"/>
+      <w:lvlText w:val=""/>
+      <w:lvlJc w:val="left"/>
+      <w:pPr>
+        <w:tabs>
+          <w:tab w:val="num" w:pos="5040"/>
+        </w:tabs>
+        <w:ind w:left="5040" w:hanging="360"/>
+      </w:pPr>
+      <w:rPr>
+        <w:rFonts w:ascii="Wingdings" w:hAnsi="Wingdings" w:hint="default"/>
+        <w:sz w:val="20"/>
+      </w:rPr>
+    </w:lvl>
+    <w:lvl w:ilvl="7" w:tentative="1">
+      <w:start w:val="1"/>
+      <w:numFmt w:val="bullet"/>
+      <w:lvlText w:val=""/>
+      <w:lvlJc w:val="left"/>
+      <w:pPr>
+        <w:tabs>
+          <w:tab w:val="num" w:pos="5760"/>
+        </w:tabs>
+        <w:ind w:left="5760" w:hanging="360"/>
+      </w:pPr>
+      <w:rPr>
+        <w:rFonts w:ascii="Wingdings" w:hAnsi="Wingdings" w:hint="default"/>
+        <w:sz w:val="20"/>
+      </w:rPr>
+    </w:lvl>
+    <w:lvl w:ilvl="8" w:tentative="1">
+      <w:start w:val="1"/>
+      <w:numFmt w:val="bullet"/>
+      <w:lvlText w:val=""/>
+      <w:lvlJc w:val="left"/>
+      <w:pPr>
+        <w:tabs>
+          <w:tab w:val="num" w:pos="6480"/>
+        </w:tabs>
+        <w:ind w:left="6480" w:hanging="360"/>
+      </w:pPr>
+      <w:rPr>
+        <w:rFonts w:ascii="Wingdings" w:hAnsi="Wingdings" w:hint="default"/>
+        <w:sz w:val="20"/>
+      </w:rPr>
+    </w:lvl>
+  </w:abstractNum>
+  <w:abstractNum w:abstractNumId="8" w15:restartNumberingAfterBreak="0">
+    <w:nsid w:val="35BB7C0A"/>
+    <w:multiLevelType w:val="multilevel"/>
+    <w:tmpl w:val="D6AAEB52"/>
+    <w:lvl w:ilvl="0">
+      <w:start w:val="1"/>
+      <w:numFmt w:val="bullet"/>
+      <w:lvlText w:val=""/>
+      <w:lvlJc w:val="left"/>
+      <w:pPr>
+        <w:tabs>
+          <w:tab w:val="num" w:pos="720"/>
+        </w:tabs>
+        <w:ind w:left="720" w:hanging="360"/>
+      </w:pPr>
+      <w:rPr>
+        <w:rFonts w:ascii="Symbol" w:hAnsi="Symbol" w:hint="default"/>
+        <w:sz w:val="20"/>
+      </w:rPr>
+    </w:lvl>
+    <w:lvl w:ilvl="1" w:tentative="1">
+      <w:start w:val="1"/>
+      <w:numFmt w:val="bullet"/>
+      <w:lvlText w:val="o"/>
+      <w:lvlJc w:val="left"/>
+      <w:pPr>
+        <w:tabs>
+          <w:tab w:val="num" w:pos="1440"/>
+        </w:tabs>
+        <w:ind w:left="1440" w:hanging="360"/>
+      </w:pPr>
+      <w:rPr>
+        <w:rFonts w:ascii="Courier New" w:hAnsi="Courier New" w:hint="default"/>
+        <w:sz w:val="20"/>
+      </w:rPr>
+    </w:lvl>
+    <w:lvl w:ilvl="2" w:tentative="1">
+      <w:start w:val="1"/>
+      <w:numFmt w:val="bullet"/>
+      <w:lvlText w:val=""/>
+      <w:lvlJc w:val="left"/>
+      <w:pPr>
+        <w:tabs>
+          <w:tab w:val="num" w:pos="2160"/>
+        </w:tabs>
+        <w:ind w:left="2160" w:hanging="360"/>
+      </w:pPr>
+      <w:rPr>
+        <w:rFonts w:ascii="Wingdings" w:hAnsi="Wingdings" w:hint="default"/>
+        <w:sz w:val="20"/>
+      </w:rPr>
+    </w:lvl>
+    <w:lvl w:ilvl="3" w:tentative="1">
+      <w:start w:val="1"/>
+      <w:numFmt w:val="bullet"/>
+      <w:lvlText w:val=""/>
+      <w:lvlJc w:val="left"/>
+      <w:pPr>
+        <w:tabs>
+          <w:tab w:val="num" w:pos="2880"/>
+        </w:tabs>
+        <w:ind w:left="2880" w:hanging="360"/>
+      </w:pPr>
+      <w:rPr>
+        <w:rFonts w:ascii="Wingdings" w:hAnsi="Wingdings" w:hint="default"/>
+        <w:sz w:val="20"/>
+      </w:rPr>
+    </w:lvl>
+    <w:lvl w:ilvl="4" w:tentative="1">
+      <w:start w:val="1"/>
+      <w:numFmt w:val="bullet"/>
+      <w:lvlText w:val=""/>
+      <w:lvlJc w:val="left"/>
+      <w:pPr>
+        <w:tabs>
+          <w:tab w:val="num" w:pos="3600"/>
+        </w:tabs>
+        <w:ind w:left="3600" w:hanging="360"/>
+      </w:pPr>
+      <w:rPr>
+        <w:rFonts w:ascii="Wingdings" w:hAnsi="Wingdings" w:hint="default"/>
+        <w:sz w:val="20"/>
+      </w:rPr>
+    </w:lvl>
+    <w:lvl w:ilvl="5" w:tentative="1">
+      <w:start w:val="1"/>
+      <w:numFmt w:val="bullet"/>
+      <w:lvlText w:val=""/>
+      <w:lvlJc w:val="left"/>
+      <w:pPr>
+        <w:tabs>
+          <w:tab w:val="num" w:pos="4320"/>
+        </w:tabs>
+        <w:ind w:left="4320" w:hanging="360"/>
+      </w:pPr>
+      <w:rPr>
+        <w:rFonts w:ascii="Wingdings" w:hAnsi="Wingdings" w:hint="default"/>
+        <w:sz w:val="20"/>
+      </w:rPr>
+    </w:lvl>
+    <w:lvl w:ilvl="6" w:tentative="1">
+      <w:start w:val="1"/>
+      <w:numFmt w:val="bullet"/>
+      <w:lvlText w:val=""/>
+      <w:lvlJc w:val="left"/>
+      <w:pPr>
+        <w:tabs>
+          <w:tab w:val="num" w:pos="5040"/>
+        </w:tabs>
+        <w:ind w:left="5040" w:hanging="360"/>
+      </w:pPr>
+      <w:rPr>
+        <w:rFonts w:ascii="Wingdings" w:hAnsi="Wingdings" w:hint="default"/>
+        <w:sz w:val="20"/>
+      </w:rPr>
+    </w:lvl>
+    <w:lvl w:ilvl="7" w:tentative="1">
+      <w:start w:val="1"/>
+      <w:numFmt w:val="bullet"/>
+      <w:lvlText w:val=""/>
+      <w:lvlJc w:val="left"/>
+      <w:pPr>
+        <w:tabs>
+          <w:tab w:val="num" w:pos="5760"/>
+        </w:tabs>
+        <w:ind w:left="5760" w:hanging="360"/>
+      </w:pPr>
+      <w:rPr>
+        <w:rFonts w:ascii="Wingdings" w:hAnsi="Wingdings" w:hint="default"/>
+        <w:sz w:val="20"/>
+      </w:rPr>
+    </w:lvl>
+    <w:lvl w:ilvl="8" w:tentative="1">
+      <w:start w:val="1"/>
+      <w:numFmt w:val="bullet"/>
+      <w:lvlText w:val=""/>
+      <w:lvlJc w:val="left"/>
+      <w:pPr>
+        <w:tabs>
+          <w:tab w:val="num" w:pos="6480"/>
+        </w:tabs>
+        <w:ind w:left="6480" w:hanging="360"/>
+      </w:pPr>
+      <w:rPr>
+        <w:rFonts w:ascii="Wingdings" w:hAnsi="Wingdings" w:hint="default"/>
+        <w:sz w:val="20"/>
+      </w:rPr>
+    </w:lvl>
+  </w:abstractNum>
+  <w:abstractNum w:abstractNumId="9" w15:restartNumberingAfterBreak="0">
+    <w:nsid w:val="3B543A52"/>
+    <w:multiLevelType w:val="multilevel"/>
+    <w:tmpl w:val="5CB63EC0"/>
+    <w:lvl w:ilvl="0">
+      <w:start w:val="1"/>
+      <w:numFmt w:val="bullet"/>
+      <w:lvlText w:val=""/>
+      <w:lvlJc w:val="left"/>
+      <w:pPr>
+        <w:tabs>
+          <w:tab w:val="num" w:pos="720"/>
+        </w:tabs>
+        <w:ind w:left="720" w:hanging="360"/>
+      </w:pPr>
+      <w:rPr>
+        <w:rFonts w:ascii="Symbol" w:hAnsi="Symbol" w:hint="default"/>
+        <w:sz w:val="20"/>
+      </w:rPr>
+    </w:lvl>
+    <w:lvl w:ilvl="1" w:tentative="1">
+      <w:start w:val="1"/>
+      <w:numFmt w:val="bullet"/>
+      <w:lvlText w:val="o"/>
+      <w:lvlJc w:val="left"/>
+      <w:pPr>
+        <w:tabs>
+          <w:tab w:val="num" w:pos="1440"/>
+        </w:tabs>
+        <w:ind w:left="1440" w:hanging="360"/>
+      </w:pPr>
+      <w:rPr>
+        <w:rFonts w:ascii="Courier New" w:hAnsi="Courier New" w:hint="default"/>
+        <w:sz w:val="20"/>
+      </w:rPr>
+    </w:lvl>
+    <w:lvl w:ilvl="2" w:tentative="1">
+      <w:start w:val="1"/>
+      <w:numFmt w:val="bullet"/>
+      <w:lvlText w:val=""/>
+      <w:lvlJc w:val="left"/>
+      <w:pPr>
+        <w:tabs>
+          <w:tab w:val="num" w:pos="2160"/>
+        </w:tabs>
+        <w:ind w:left="2160" w:hanging="360"/>
+      </w:pPr>
+      <w:rPr>
+        <w:rFonts w:ascii="Wingdings" w:hAnsi="Wingdings" w:hint="default"/>
+        <w:sz w:val="20"/>
+      </w:rPr>
+    </w:lvl>
+    <w:lvl w:ilvl="3" w:tentative="1">
+      <w:start w:val="1"/>
+      <w:numFmt w:val="bullet"/>
+      <w:lvlText w:val=""/>
+      <w:lvlJc w:val="left"/>
+      <w:pPr>
+        <w:tabs>
+          <w:tab w:val="num" w:pos="2880"/>
+        </w:tabs>
+        <w:ind w:left="2880" w:hanging="360"/>
+      </w:pPr>
+      <w:rPr>
+        <w:rFonts w:ascii="Wingdings" w:hAnsi="Wingdings" w:hint="default"/>
+        <w:sz w:val="20"/>
+      </w:rPr>
+    </w:lvl>
+    <w:lvl w:ilvl="4" w:tentative="1">
+      <w:start w:val="1"/>
+      <w:numFmt w:val="bullet"/>
+      <w:lvlText w:val=""/>
+      <w:lvlJc w:val="left"/>
+      <w:pPr>
+        <w:tabs>
+          <w:tab w:val="num" w:pos="3600"/>
+        </w:tabs>
+        <w:ind w:left="3600" w:hanging="360"/>
+      </w:pPr>
+      <w:rPr>
+        <w:rFonts w:ascii="Wingdings" w:hAnsi="Wingdings" w:hint="default"/>
+        <w:sz w:val="20"/>
+      </w:rPr>
+    </w:lvl>
+    <w:lvl w:ilvl="5" w:tentative="1">
+      <w:start w:val="1"/>
+      <w:numFmt w:val="bullet"/>
+      <w:lvlText w:val=""/>
+      <w:lvlJc w:val="left"/>
+      <w:pPr>
+        <w:tabs>
+          <w:tab w:val="num" w:pos="4320"/>
+        </w:tabs>
+        <w:ind w:left="4320" w:hanging="360"/>
+      </w:pPr>
+      <w:rPr>
+        <w:rFonts w:ascii="Wingdings" w:hAnsi="Wingdings" w:hint="default"/>
+        <w:sz w:val="20"/>
+      </w:rPr>
+    </w:lvl>
+    <w:lvl w:ilvl="6" w:tentative="1">
+      <w:start w:val="1"/>
+      <w:numFmt w:val="bullet"/>
+      <w:lvlText w:val=""/>
+      <w:lvlJc w:val="left"/>
+      <w:pPr>
+        <w:tabs>
+          <w:tab w:val="num" w:pos="5040"/>
+        </w:tabs>
+        <w:ind w:left="5040" w:hanging="360"/>
+      </w:pPr>
+      <w:rPr>
+        <w:rFonts w:ascii="Wingdings" w:hAnsi="Wingdings" w:hint="default"/>
+        <w:sz w:val="20"/>
+      </w:rPr>
+    </w:lvl>
+    <w:lvl w:ilvl="7" w:tentative="1">
+      <w:start w:val="1"/>
+      <w:numFmt w:val="bullet"/>
+      <w:lvlText w:val=""/>
+      <w:lvlJc w:val="left"/>
+      <w:pPr>
+        <w:tabs>
+          <w:tab w:val="num" w:pos="5760"/>
+        </w:tabs>
+        <w:ind w:left="5760" w:hanging="360"/>
+      </w:pPr>
+      <w:rPr>
+        <w:rFonts w:ascii="Wingdings" w:hAnsi="Wingdings" w:hint="default"/>
+        <w:sz w:val="20"/>
+      </w:rPr>
+    </w:lvl>
+    <w:lvl w:ilvl="8" w:tentative="1">
+      <w:start w:val="1"/>
+      <w:numFmt w:val="bullet"/>
+      <w:lvlText w:val=""/>
+      <w:lvlJc w:val="left"/>
+      <w:pPr>
+        <w:tabs>
+          <w:tab w:val="num" w:pos="6480"/>
+        </w:tabs>
+        <w:ind w:left="6480" w:hanging="360"/>
+      </w:pPr>
+      <w:rPr>
+        <w:rFonts w:ascii="Wingdings" w:hAnsi="Wingdings" w:hint="default"/>
+        <w:sz w:val="20"/>
+      </w:rPr>
+    </w:lvl>
+  </w:abstractNum>
+  <w:abstractNum w:abstractNumId="10" w15:restartNumberingAfterBreak="0">
+    <w:nsid w:val="45006579"/>
+    <w:multiLevelType w:val="multilevel"/>
+    <w:tmpl w:val="236AFF98"/>
+    <w:lvl w:ilvl="0">
+      <w:start w:val="1"/>
+      <w:numFmt w:val="bullet"/>
+      <w:lvlText w:val=""/>
+      <w:lvlJc w:val="left"/>
+      <w:pPr>
+        <w:tabs>
+          <w:tab w:val="num" w:pos="720"/>
+        </w:tabs>
+        <w:ind w:left="720" w:hanging="360"/>
+      </w:pPr>
+      <w:rPr>
+        <w:rFonts w:ascii="Symbol" w:hAnsi="Symbol" w:hint="default"/>
+        <w:sz w:val="20"/>
+      </w:rPr>
+    </w:lvl>
+    <w:lvl w:ilvl="1" w:tentative="1">
+      <w:start w:val="1"/>
+      <w:numFmt w:val="bullet"/>
+      <w:lvlText w:val="o"/>
+      <w:lvlJc w:val="left"/>
+      <w:pPr>
+        <w:tabs>
+          <w:tab w:val="num" w:pos="1440"/>
+        </w:tabs>
+        <w:ind w:left="1440" w:hanging="360"/>
+      </w:pPr>
+      <w:rPr>
+        <w:rFonts w:ascii="Courier New" w:hAnsi="Courier New" w:hint="default"/>
+        <w:sz w:val="20"/>
+      </w:rPr>
+    </w:lvl>
+    <w:lvl w:ilvl="2" w:tentative="1">
+      <w:start w:val="1"/>
+      <w:numFmt w:val="bullet"/>
+      <w:lvlText w:val=""/>
+      <w:lvlJc w:val="left"/>
+      <w:pPr>
+        <w:tabs>
+          <w:tab w:val="num" w:pos="2160"/>
+        </w:tabs>
+        <w:ind w:left="2160" w:hanging="360"/>
+      </w:pPr>
+      <w:rPr>
+        <w:rFonts w:ascii="Wingdings" w:hAnsi="Wingdings" w:hint="default"/>
+        <w:sz w:val="20"/>
+      </w:rPr>
+    </w:lvl>
+    <w:lvl w:ilvl="3" w:tentative="1">
+      <w:start w:val="1"/>
+      <w:numFmt w:val="bullet"/>
+      <w:lvlText w:val=""/>
+      <w:lvlJc w:val="left"/>
+      <w:pPr>
+        <w:tabs>
+          <w:tab w:val="num" w:pos="2880"/>
+        </w:tabs>
+        <w:ind w:left="2880" w:hanging="360"/>
+      </w:pPr>
+      <w:rPr>
+        <w:rFonts w:ascii="Wingdings" w:hAnsi="Wingdings" w:hint="default"/>
+        <w:sz w:val="20"/>
+      </w:rPr>
+    </w:lvl>
+    <w:lvl w:ilvl="4" w:tentative="1">
+      <w:start w:val="1"/>
+      <w:numFmt w:val="bullet"/>
+      <w:lvlText w:val=""/>
+      <w:lvlJc w:val="left"/>
+      <w:pPr>
+        <w:tabs>
+          <w:tab w:val="num" w:pos="3600"/>
+        </w:tabs>
+        <w:ind w:left="3600" w:hanging="360"/>
+      </w:pPr>
+      <w:rPr>
+        <w:rFonts w:ascii="Wingdings" w:hAnsi="Wingdings" w:hint="default"/>
+        <w:sz w:val="20"/>
+      </w:rPr>
+    </w:lvl>
+    <w:lvl w:ilvl="5" w:tentative="1">
+      <w:start w:val="1"/>
+      <w:numFmt w:val="bullet"/>
+      <w:lvlText w:val=""/>
+      <w:lvlJc w:val="left"/>
+      <w:pPr>
+        <w:tabs>
+          <w:tab w:val="num" w:pos="4320"/>
+        </w:tabs>
+        <w:ind w:left="4320" w:hanging="360"/>
+      </w:pPr>
+      <w:rPr>
+        <w:rFonts w:ascii="Wingdings" w:hAnsi="Wingdings" w:hint="default"/>
+        <w:sz w:val="20"/>
+      </w:rPr>
+    </w:lvl>
+    <w:lvl w:ilvl="6" w:tentative="1">
+      <w:start w:val="1"/>
+      <w:numFmt w:val="bullet"/>
+      <w:lvlText w:val=""/>
+      <w:lvlJc w:val="left"/>
+      <w:pPr>
+        <w:tabs>
+          <w:tab w:val="num" w:pos="5040"/>
+        </w:tabs>
+        <w:ind w:left="5040" w:hanging="360"/>
+      </w:pPr>
+      <w:rPr>
+        <w:rFonts w:ascii="Wingdings" w:hAnsi="Wingdings" w:hint="default"/>
+        <w:sz w:val="20"/>
+      </w:rPr>
+    </w:lvl>
+    <w:lvl w:ilvl="7" w:tentative="1">
+      <w:start w:val="1"/>
+      <w:numFmt w:val="bullet"/>
+      <w:lvlText w:val=""/>
+      <w:lvlJc w:val="left"/>
+      <w:pPr>
+        <w:tabs>
+          <w:tab w:val="num" w:pos="5760"/>
+        </w:tabs>
+        <w:ind w:left="5760" w:hanging="360"/>
+      </w:pPr>
+      <w:rPr>
+        <w:rFonts w:ascii="Wingdings" w:hAnsi="Wingdings" w:hint="default"/>
+        <w:sz w:val="20"/>
+      </w:rPr>
+    </w:lvl>
+    <w:lvl w:ilvl="8" w:tentative="1">
+      <w:start w:val="1"/>
+      <w:numFmt w:val="bullet"/>
+      <w:lvlText w:val=""/>
+      <w:lvlJc w:val="left"/>
+      <w:pPr>
+        <w:tabs>
+          <w:tab w:val="num" w:pos="6480"/>
+        </w:tabs>
+        <w:ind w:left="6480" w:hanging="360"/>
+      </w:pPr>
+      <w:rPr>
+        <w:rFonts w:ascii="Wingdings" w:hAnsi="Wingdings" w:hint="default"/>
+        <w:sz w:val="20"/>
+      </w:rPr>
+    </w:lvl>
+  </w:abstractNum>
+  <w:abstractNum w:abstractNumId="11" w15:restartNumberingAfterBreak="0">
+    <w:nsid w:val="47B07561"/>
+    <w:multiLevelType w:val="multilevel"/>
+    <w:tmpl w:val="CBD08E66"/>
+    <w:lvl w:ilvl="0">
+      <w:start w:val="1"/>
+      <w:numFmt w:val="bullet"/>
+      <w:lvlText w:val=""/>
+      <w:lvlJc w:val="left"/>
+      <w:pPr>
+        <w:tabs>
+          <w:tab w:val="num" w:pos="720"/>
+        </w:tabs>
+        <w:ind w:left="720" w:hanging="360"/>
+      </w:pPr>
+      <w:rPr>
+        <w:rFonts w:ascii="Symbol" w:hAnsi="Symbol" w:hint="default"/>
+        <w:sz w:val="20"/>
+      </w:rPr>
+    </w:lvl>
+    <w:lvl w:ilvl="1" w:tentative="1">
+      <w:start w:val="1"/>
+      <w:numFmt w:val="bullet"/>
+      <w:lvlText w:val="o"/>
+      <w:lvlJc w:val="left"/>
+      <w:pPr>
+        <w:tabs>
+          <w:tab w:val="num" w:pos="1440"/>
+        </w:tabs>
+        <w:ind w:left="1440" w:hanging="360"/>
+      </w:pPr>
+      <w:rPr>
+        <w:rFonts w:ascii="Courier New" w:hAnsi="Courier New" w:hint="default"/>
+        <w:sz w:val="20"/>
+      </w:rPr>
+    </w:lvl>
+    <w:lvl w:ilvl="2" w:tentative="1">
+      <w:start w:val="1"/>
+      <w:numFmt w:val="bullet"/>
+      <w:lvlText w:val=""/>
+      <w:lvlJc w:val="left"/>
+      <w:pPr>
+        <w:tabs>
+          <w:tab w:val="num" w:pos="2160"/>
+        </w:tabs>
+        <w:ind w:left="2160" w:hanging="360"/>
+      </w:pPr>
+      <w:rPr>
+        <w:rFonts w:ascii="Wingdings" w:hAnsi="Wingdings" w:hint="default"/>
+        <w:sz w:val="20"/>
+      </w:rPr>
+    </w:lvl>
+    <w:lvl w:ilvl="3" w:tentative="1">
+      <w:start w:val="1"/>
+      <w:numFmt w:val="bullet"/>
+      <w:lvlText w:val=""/>
+      <w:lvlJc w:val="left"/>
+      <w:pPr>
+        <w:tabs>
+          <w:tab w:val="num" w:pos="2880"/>
+        </w:tabs>
+        <w:ind w:left="2880" w:hanging="360"/>
+      </w:pPr>
+      <w:rPr>
+        <w:rFonts w:ascii="Wingdings" w:hAnsi="Wingdings" w:hint="default"/>
+        <w:sz w:val="20"/>
+      </w:rPr>
+    </w:lvl>
+    <w:lvl w:ilvl="4" w:tentative="1">
+      <w:start w:val="1"/>
+      <w:numFmt w:val="bullet"/>
+      <w:lvlText w:val=""/>
+      <w:lvlJc w:val="left"/>
+      <w:pPr>
+        <w:tabs>
+          <w:tab w:val="num" w:pos="3600"/>
+        </w:tabs>
+        <w:ind w:left="3600" w:hanging="360"/>
+      </w:pPr>
+      <w:rPr>
+        <w:rFonts w:ascii="Wingdings" w:hAnsi="Wingdings" w:hint="default"/>
+        <w:sz w:val="20"/>
+      </w:rPr>
+    </w:lvl>
+    <w:lvl w:ilvl="5" w:tentative="1">
+      <w:start w:val="1"/>
+      <w:numFmt w:val="bullet"/>
+      <w:lvlText w:val=""/>
+      <w:lvlJc w:val="left"/>
+      <w:pPr>
+        <w:tabs>
+          <w:tab w:val="num" w:pos="4320"/>
+        </w:tabs>
+        <w:ind w:left="4320" w:hanging="360"/>
+      </w:pPr>
+      <w:rPr>
+        <w:rFonts w:ascii="Wingdings" w:hAnsi="Wingdings" w:hint="default"/>
+        <w:sz w:val="20"/>
+      </w:rPr>
+    </w:lvl>
+    <w:lvl w:ilvl="6" w:tentative="1">
+      <w:start w:val="1"/>
+      <w:numFmt w:val="bullet"/>
+      <w:lvlText w:val=""/>
+      <w:lvlJc w:val="left"/>
+      <w:pPr>
+        <w:tabs>
+          <w:tab w:val="num" w:pos="5040"/>
+        </w:tabs>
+        <w:ind w:left="5040" w:hanging="360"/>
+      </w:pPr>
+      <w:rPr>
+        <w:rFonts w:ascii="Wingdings" w:hAnsi="Wingdings" w:hint="default"/>
+        <w:sz w:val="20"/>
+      </w:rPr>
+    </w:lvl>
+    <w:lvl w:ilvl="7" w:tentative="1">
+      <w:start w:val="1"/>
+      <w:numFmt w:val="bullet"/>
+      <w:lvlText w:val=""/>
+      <w:lvlJc w:val="left"/>
+      <w:pPr>
+        <w:tabs>
+          <w:tab w:val="num" w:pos="5760"/>
+        </w:tabs>
+        <w:ind w:left="5760" w:hanging="360"/>
+      </w:pPr>
+      <w:rPr>
+        <w:rFonts w:ascii="Wingdings" w:hAnsi="Wingdings" w:hint="default"/>
+        <w:sz w:val="20"/>
+      </w:rPr>
+    </w:lvl>
+    <w:lvl w:ilvl="8" w:tentative="1">
+      <w:start w:val="1"/>
+      <w:numFmt w:val="bullet"/>
+      <w:lvlText w:val=""/>
+      <w:lvlJc w:val="left"/>
+      <w:pPr>
+        <w:tabs>
+          <w:tab w:val="num" w:pos="6480"/>
+        </w:tabs>
+        <w:ind w:left="6480" w:hanging="360"/>
+      </w:pPr>
+      <w:rPr>
+        <w:rFonts w:ascii="Wingdings" w:hAnsi="Wingdings" w:hint="default"/>
+        <w:sz w:val="20"/>
+      </w:rPr>
+    </w:lvl>
+  </w:abstractNum>
+  <w:abstractNum w:abstractNumId="12" w15:restartNumberingAfterBreak="0">
+    <w:nsid w:val="48A931F8"/>
+    <w:multiLevelType w:val="multilevel"/>
+    <w:tmpl w:val="6D3C21F8"/>
+    <w:lvl w:ilvl="0">
+      <w:start w:val="1"/>
+      <w:numFmt w:val="bullet"/>
+      <w:lvlText w:val=""/>
+      <w:lvlJc w:val="left"/>
+      <w:pPr>
+        <w:tabs>
+          <w:tab w:val="num" w:pos="720"/>
+        </w:tabs>
+        <w:ind w:left="720" w:hanging="360"/>
+      </w:pPr>
+      <w:rPr>
+        <w:rFonts w:ascii="Symbol" w:hAnsi="Symbol" w:hint="default"/>
+        <w:sz w:val="20"/>
+      </w:rPr>
+    </w:lvl>
+    <w:lvl w:ilvl="1" w:tentative="1">
+      <w:start w:val="1"/>
+      <w:numFmt w:val="bullet"/>
+      <w:lvlText w:val="o"/>
+      <w:lvlJc w:val="left"/>
+      <w:pPr>
+        <w:tabs>
+          <w:tab w:val="num" w:pos="1440"/>
+        </w:tabs>
+        <w:ind w:left="1440" w:hanging="360"/>
+      </w:pPr>
+      <w:rPr>
+        <w:rFonts w:ascii="Courier New" w:hAnsi="Courier New" w:hint="default"/>
+        <w:sz w:val="20"/>
+      </w:rPr>
+    </w:lvl>
+    <w:lvl w:ilvl="2" w:tentative="1">
+      <w:start w:val="1"/>
+      <w:numFmt w:val="bullet"/>
+      <w:lvlText w:val=""/>
+      <w:lvlJc w:val="left"/>
+      <w:pPr>
+        <w:tabs>
+          <w:tab w:val="num" w:pos="2160"/>
+        </w:tabs>
+        <w:ind w:left="2160" w:hanging="360"/>
+      </w:pPr>
+      <w:rPr>
+        <w:rFonts w:ascii="Wingdings" w:hAnsi="Wingdings" w:hint="default"/>
+        <w:sz w:val="20"/>
+      </w:rPr>
+    </w:lvl>
+    <w:lvl w:ilvl="3" w:tentative="1">
+      <w:start w:val="1"/>
+      <w:numFmt w:val="bullet"/>
+      <w:lvlText w:val=""/>
+      <w:lvlJc w:val="left"/>
+      <w:pPr>
+        <w:tabs>
+          <w:tab w:val="num" w:pos="2880"/>
+        </w:tabs>
+        <w:ind w:left="2880" w:hanging="360"/>
+      </w:pPr>
+      <w:rPr>
+        <w:rFonts w:ascii="Wingdings" w:hAnsi="Wingdings" w:hint="default"/>
+        <w:sz w:val="20"/>
+      </w:rPr>
+    </w:lvl>
+    <w:lvl w:ilvl="4" w:tentative="1">
+      <w:start w:val="1"/>
+      <w:numFmt w:val="bullet"/>
+      <w:lvlText w:val=""/>
+      <w:lvlJc w:val="left"/>
+      <w:pPr>
+        <w:tabs>
+          <w:tab w:val="num" w:pos="3600"/>
+        </w:tabs>
+        <w:ind w:left="3600" w:hanging="360"/>
+      </w:pPr>
+      <w:rPr>
+        <w:rFonts w:ascii="Wingdings" w:hAnsi="Wingdings" w:hint="default"/>
+        <w:sz w:val="20"/>
+      </w:rPr>
+    </w:lvl>
+    <w:lvl w:ilvl="5" w:tentative="1">
+      <w:start w:val="1"/>
+      <w:numFmt w:val="bullet"/>
+      <w:lvlText w:val=""/>
+      <w:lvlJc w:val="left"/>
+      <w:pPr>
+        <w:tabs>
+          <w:tab w:val="num" w:pos="4320"/>
+        </w:tabs>
+        <w:ind w:left="4320" w:hanging="360"/>
+      </w:pPr>
+      <w:rPr>
+        <w:rFonts w:ascii="Wingdings" w:hAnsi="Wingdings" w:hint="default"/>
+        <w:sz w:val="20"/>
+      </w:rPr>
+    </w:lvl>
+    <w:lvl w:ilvl="6" w:tentative="1">
+      <w:start w:val="1"/>
+      <w:numFmt w:val="bullet"/>
+      <w:lvlText w:val=""/>
+      <w:lvlJc w:val="left"/>
+      <w:pPr>
+        <w:tabs>
+          <w:tab w:val="num" w:pos="5040"/>
+        </w:tabs>
+        <w:ind w:left="5040" w:hanging="360"/>
+      </w:pPr>
+      <w:rPr>
+        <w:rFonts w:ascii="Wingdings" w:hAnsi="Wingdings" w:hint="default"/>
+        <w:sz w:val="20"/>
+      </w:rPr>
+    </w:lvl>
+    <w:lvl w:ilvl="7" w:tentative="1">
+      <w:start w:val="1"/>
+      <w:numFmt w:val="bullet"/>
+      <w:lvlText w:val=""/>
+      <w:lvlJc w:val="left"/>
+      <w:pPr>
+        <w:tabs>
+          <w:tab w:val="num" w:pos="5760"/>
+        </w:tabs>
+        <w:ind w:left="5760" w:hanging="360"/>
+      </w:pPr>
+      <w:rPr>
+        <w:rFonts w:ascii="Wingdings" w:hAnsi="Wingdings" w:hint="default"/>
+        <w:sz w:val="20"/>
+      </w:rPr>
+    </w:lvl>
+    <w:lvl w:ilvl="8" w:tentative="1">
+      <w:start w:val="1"/>
+      <w:numFmt w:val="bullet"/>
+      <w:lvlText w:val=""/>
+      <w:lvlJc w:val="left"/>
+      <w:pPr>
+        <w:tabs>
+          <w:tab w:val="num" w:pos="6480"/>
+        </w:tabs>
+        <w:ind w:left="6480" w:hanging="360"/>
+      </w:pPr>
+      <w:rPr>
+        <w:rFonts w:ascii="Wingdings" w:hAnsi="Wingdings" w:hint="default"/>
+        <w:sz w:val="20"/>
+      </w:rPr>
+    </w:lvl>
+  </w:abstractNum>
+  <w:abstractNum w:abstractNumId="13" w15:restartNumberingAfterBreak="0">
     <w:nsid w:val="4C5409D3"/>
     <w:multiLevelType w:val="multilevel"/>
     <w:tmpl w:val="40AC947E"/>
@@ -233,8 +3158,807 @@
       </w:rPr>
     </w:lvl>
   </w:abstractNum>
+  <w:abstractNum w:abstractNumId="14" w15:restartNumberingAfterBreak="0">
+    <w:nsid w:val="502B4637"/>
+    <w:multiLevelType w:val="multilevel"/>
+    <w:tmpl w:val="BB64951C"/>
+    <w:lvl w:ilvl="0">
+      <w:start w:val="1"/>
+      <w:numFmt w:val="bullet"/>
+      <w:lvlText w:val=""/>
+      <w:lvlJc w:val="left"/>
+      <w:pPr>
+        <w:tabs>
+          <w:tab w:val="num" w:pos="720"/>
+        </w:tabs>
+        <w:ind w:left="720" w:hanging="360"/>
+      </w:pPr>
+      <w:rPr>
+        <w:rFonts w:ascii="Symbol" w:hAnsi="Symbol" w:hint="default"/>
+        <w:sz w:val="20"/>
+      </w:rPr>
+    </w:lvl>
+    <w:lvl w:ilvl="1" w:tentative="1">
+      <w:start w:val="1"/>
+      <w:numFmt w:val="bullet"/>
+      <w:lvlText w:val="o"/>
+      <w:lvlJc w:val="left"/>
+      <w:pPr>
+        <w:tabs>
+          <w:tab w:val="num" w:pos="1440"/>
+        </w:tabs>
+        <w:ind w:left="1440" w:hanging="360"/>
+      </w:pPr>
+      <w:rPr>
+        <w:rFonts w:ascii="Courier New" w:hAnsi="Courier New" w:hint="default"/>
+        <w:sz w:val="20"/>
+      </w:rPr>
+    </w:lvl>
+    <w:lvl w:ilvl="2" w:tentative="1">
+      <w:start w:val="1"/>
+      <w:numFmt w:val="bullet"/>
+      <w:lvlText w:val=""/>
+      <w:lvlJc w:val="left"/>
+      <w:pPr>
+        <w:tabs>
+          <w:tab w:val="num" w:pos="2160"/>
+        </w:tabs>
+        <w:ind w:left="2160" w:hanging="360"/>
+      </w:pPr>
+      <w:rPr>
+        <w:rFonts w:ascii="Wingdings" w:hAnsi="Wingdings" w:hint="default"/>
+        <w:sz w:val="20"/>
+      </w:rPr>
+    </w:lvl>
+    <w:lvl w:ilvl="3" w:tentative="1">
+      <w:start w:val="1"/>
+      <w:numFmt w:val="bullet"/>
+      <w:lvlText w:val=""/>
+      <w:lvlJc w:val="left"/>
+      <w:pPr>
+        <w:tabs>
+          <w:tab w:val="num" w:pos="2880"/>
+        </w:tabs>
+        <w:ind w:left="2880" w:hanging="360"/>
+      </w:pPr>
+      <w:rPr>
+        <w:rFonts w:ascii="Wingdings" w:hAnsi="Wingdings" w:hint="default"/>
+        <w:sz w:val="20"/>
+      </w:rPr>
+    </w:lvl>
+    <w:lvl w:ilvl="4" w:tentative="1">
+      <w:start w:val="1"/>
+      <w:numFmt w:val="bullet"/>
+      <w:lvlText w:val=""/>
+      <w:lvlJc w:val="left"/>
+      <w:pPr>
+        <w:tabs>
+          <w:tab w:val="num" w:pos="3600"/>
+        </w:tabs>
+        <w:ind w:left="3600" w:hanging="360"/>
+      </w:pPr>
+      <w:rPr>
+        <w:rFonts w:ascii="Wingdings" w:hAnsi="Wingdings" w:hint="default"/>
+        <w:sz w:val="20"/>
+      </w:rPr>
+    </w:lvl>
+    <w:lvl w:ilvl="5" w:tentative="1">
+      <w:start w:val="1"/>
+      <w:numFmt w:val="bullet"/>
+      <w:lvlText w:val=""/>
+      <w:lvlJc w:val="left"/>
+      <w:pPr>
+        <w:tabs>
+          <w:tab w:val="num" w:pos="4320"/>
+        </w:tabs>
+        <w:ind w:left="4320" w:hanging="360"/>
+      </w:pPr>
+      <w:rPr>
+        <w:rFonts w:ascii="Wingdings" w:hAnsi="Wingdings" w:hint="default"/>
+        <w:sz w:val="20"/>
+      </w:rPr>
+    </w:lvl>
+    <w:lvl w:ilvl="6" w:tentative="1">
+      <w:start w:val="1"/>
+      <w:numFmt w:val="bullet"/>
+      <w:lvlText w:val=""/>
+      <w:lvlJc w:val="left"/>
+      <w:pPr>
+        <w:tabs>
+          <w:tab w:val="num" w:pos="5040"/>
+        </w:tabs>
+        <w:ind w:left="5040" w:hanging="360"/>
+      </w:pPr>
+      <w:rPr>
+        <w:rFonts w:ascii="Wingdings" w:hAnsi="Wingdings" w:hint="default"/>
+        <w:sz w:val="20"/>
+      </w:rPr>
+    </w:lvl>
+    <w:lvl w:ilvl="7" w:tentative="1">
+      <w:start w:val="1"/>
+      <w:numFmt w:val="bullet"/>
+      <w:lvlText w:val=""/>
+      <w:lvlJc w:val="left"/>
+      <w:pPr>
+        <w:tabs>
+          <w:tab w:val="num" w:pos="5760"/>
+        </w:tabs>
+        <w:ind w:left="5760" w:hanging="360"/>
+      </w:pPr>
+      <w:rPr>
+        <w:rFonts w:ascii="Wingdings" w:hAnsi="Wingdings" w:hint="default"/>
+        <w:sz w:val="20"/>
+      </w:rPr>
+    </w:lvl>
+    <w:lvl w:ilvl="8" w:tentative="1">
+      <w:start w:val="1"/>
+      <w:numFmt w:val="bullet"/>
+      <w:lvlText w:val=""/>
+      <w:lvlJc w:val="left"/>
+      <w:pPr>
+        <w:tabs>
+          <w:tab w:val="num" w:pos="6480"/>
+        </w:tabs>
+        <w:ind w:left="6480" w:hanging="360"/>
+      </w:pPr>
+      <w:rPr>
+        <w:rFonts w:ascii="Wingdings" w:hAnsi="Wingdings" w:hint="default"/>
+        <w:sz w:val="20"/>
+      </w:rPr>
+    </w:lvl>
+  </w:abstractNum>
+  <w:abstractNum w:abstractNumId="15" w15:restartNumberingAfterBreak="0">
+    <w:nsid w:val="57384B5F"/>
+    <w:multiLevelType w:val="multilevel"/>
+    <w:tmpl w:val="78D0207A"/>
+    <w:lvl w:ilvl="0">
+      <w:start w:val="1"/>
+      <w:numFmt w:val="bullet"/>
+      <w:lvlText w:val=""/>
+      <w:lvlJc w:val="left"/>
+      <w:pPr>
+        <w:tabs>
+          <w:tab w:val="num" w:pos="720"/>
+        </w:tabs>
+        <w:ind w:left="720" w:hanging="360"/>
+      </w:pPr>
+      <w:rPr>
+        <w:rFonts w:ascii="Symbol" w:hAnsi="Symbol" w:hint="default"/>
+        <w:sz w:val="20"/>
+      </w:rPr>
+    </w:lvl>
+    <w:lvl w:ilvl="1" w:tentative="1">
+      <w:start w:val="1"/>
+      <w:numFmt w:val="bullet"/>
+      <w:lvlText w:val="o"/>
+      <w:lvlJc w:val="left"/>
+      <w:pPr>
+        <w:tabs>
+          <w:tab w:val="num" w:pos="1440"/>
+        </w:tabs>
+        <w:ind w:left="1440" w:hanging="360"/>
+      </w:pPr>
+      <w:rPr>
+        <w:rFonts w:ascii="Courier New" w:hAnsi="Courier New" w:hint="default"/>
+        <w:sz w:val="20"/>
+      </w:rPr>
+    </w:lvl>
+    <w:lvl w:ilvl="2" w:tentative="1">
+      <w:start w:val="1"/>
+      <w:numFmt w:val="bullet"/>
+      <w:lvlText w:val=""/>
+      <w:lvlJc w:val="left"/>
+      <w:pPr>
+        <w:tabs>
+          <w:tab w:val="num" w:pos="2160"/>
+        </w:tabs>
+        <w:ind w:left="2160" w:hanging="360"/>
+      </w:pPr>
+      <w:rPr>
+        <w:rFonts w:ascii="Wingdings" w:hAnsi="Wingdings" w:hint="default"/>
+        <w:sz w:val="20"/>
+      </w:rPr>
+    </w:lvl>
+    <w:lvl w:ilvl="3" w:tentative="1">
+      <w:start w:val="1"/>
+      <w:numFmt w:val="bullet"/>
+      <w:lvlText w:val=""/>
+      <w:lvlJc w:val="left"/>
+      <w:pPr>
+        <w:tabs>
+          <w:tab w:val="num" w:pos="2880"/>
+        </w:tabs>
+        <w:ind w:left="2880" w:hanging="360"/>
+      </w:pPr>
+      <w:rPr>
+        <w:rFonts w:ascii="Wingdings" w:hAnsi="Wingdings" w:hint="default"/>
+        <w:sz w:val="20"/>
+      </w:rPr>
+    </w:lvl>
+    <w:lvl w:ilvl="4" w:tentative="1">
+      <w:start w:val="1"/>
+      <w:numFmt w:val="bullet"/>
+      <w:lvlText w:val=""/>
+      <w:lvlJc w:val="left"/>
+      <w:pPr>
+        <w:tabs>
+          <w:tab w:val="num" w:pos="3600"/>
+        </w:tabs>
+        <w:ind w:left="3600" w:hanging="360"/>
+      </w:pPr>
+      <w:rPr>
+        <w:rFonts w:ascii="Wingdings" w:hAnsi="Wingdings" w:hint="default"/>
+        <w:sz w:val="20"/>
+      </w:rPr>
+    </w:lvl>
+    <w:lvl w:ilvl="5" w:tentative="1">
+      <w:start w:val="1"/>
+      <w:numFmt w:val="bullet"/>
+      <w:lvlText w:val=""/>
+      <w:lvlJc w:val="left"/>
+      <w:pPr>
+        <w:tabs>
+          <w:tab w:val="num" w:pos="4320"/>
+        </w:tabs>
+        <w:ind w:left="4320" w:hanging="360"/>
+      </w:pPr>
+      <w:rPr>
+        <w:rFonts w:ascii="Wingdings" w:hAnsi="Wingdings" w:hint="default"/>
+        <w:sz w:val="20"/>
+      </w:rPr>
+    </w:lvl>
+    <w:lvl w:ilvl="6" w:tentative="1">
+      <w:start w:val="1"/>
+      <w:numFmt w:val="bullet"/>
+      <w:lvlText w:val=""/>
+      <w:lvlJc w:val="left"/>
+      <w:pPr>
+        <w:tabs>
+          <w:tab w:val="num" w:pos="5040"/>
+        </w:tabs>
+        <w:ind w:left="5040" w:hanging="360"/>
+      </w:pPr>
+      <w:rPr>
+        <w:rFonts w:ascii="Wingdings" w:hAnsi="Wingdings" w:hint="default"/>
+        <w:sz w:val="20"/>
+      </w:rPr>
+    </w:lvl>
+    <w:lvl w:ilvl="7" w:tentative="1">
+      <w:start w:val="1"/>
+      <w:numFmt w:val="bullet"/>
+      <w:lvlText w:val=""/>
+      <w:lvlJc w:val="left"/>
+      <w:pPr>
+        <w:tabs>
+          <w:tab w:val="num" w:pos="5760"/>
+        </w:tabs>
+        <w:ind w:left="5760" w:hanging="360"/>
+      </w:pPr>
+      <w:rPr>
+        <w:rFonts w:ascii="Wingdings" w:hAnsi="Wingdings" w:hint="default"/>
+        <w:sz w:val="20"/>
+      </w:rPr>
+    </w:lvl>
+    <w:lvl w:ilvl="8" w:tentative="1">
+      <w:start w:val="1"/>
+      <w:numFmt w:val="bullet"/>
+      <w:lvlText w:val=""/>
+      <w:lvlJc w:val="left"/>
+      <w:pPr>
+        <w:tabs>
+          <w:tab w:val="num" w:pos="6480"/>
+        </w:tabs>
+        <w:ind w:left="6480" w:hanging="360"/>
+      </w:pPr>
+      <w:rPr>
+        <w:rFonts w:ascii="Wingdings" w:hAnsi="Wingdings" w:hint="default"/>
+        <w:sz w:val="20"/>
+      </w:rPr>
+    </w:lvl>
+  </w:abstractNum>
+  <w:abstractNum w:abstractNumId="16" w15:restartNumberingAfterBreak="0">
+    <w:nsid w:val="62772A66"/>
+    <w:multiLevelType w:val="multilevel"/>
+    <w:tmpl w:val="9DB6CB22"/>
+    <w:lvl w:ilvl="0">
+      <w:start w:val="1"/>
+      <w:numFmt w:val="bullet"/>
+      <w:lvlText w:val=""/>
+      <w:lvlJc w:val="left"/>
+      <w:pPr>
+        <w:tabs>
+          <w:tab w:val="num" w:pos="720"/>
+        </w:tabs>
+        <w:ind w:left="720" w:hanging="360"/>
+      </w:pPr>
+      <w:rPr>
+        <w:rFonts w:ascii="Symbol" w:hAnsi="Symbol" w:hint="default"/>
+        <w:sz w:val="20"/>
+      </w:rPr>
+    </w:lvl>
+    <w:lvl w:ilvl="1" w:tentative="1">
+      <w:start w:val="1"/>
+      <w:numFmt w:val="bullet"/>
+      <w:lvlText w:val="o"/>
+      <w:lvlJc w:val="left"/>
+      <w:pPr>
+        <w:tabs>
+          <w:tab w:val="num" w:pos="1440"/>
+        </w:tabs>
+        <w:ind w:left="1440" w:hanging="360"/>
+      </w:pPr>
+      <w:rPr>
+        <w:rFonts w:ascii="Courier New" w:hAnsi="Courier New" w:hint="default"/>
+        <w:sz w:val="20"/>
+      </w:rPr>
+    </w:lvl>
+    <w:lvl w:ilvl="2" w:tentative="1">
+      <w:start w:val="1"/>
+      <w:numFmt w:val="bullet"/>
+      <w:lvlText w:val=""/>
+      <w:lvlJc w:val="left"/>
+      <w:pPr>
+        <w:tabs>
+          <w:tab w:val="num" w:pos="2160"/>
+        </w:tabs>
+        <w:ind w:left="2160" w:hanging="360"/>
+      </w:pPr>
+      <w:rPr>
+        <w:rFonts w:ascii="Wingdings" w:hAnsi="Wingdings" w:hint="default"/>
+        <w:sz w:val="20"/>
+      </w:rPr>
+    </w:lvl>
+    <w:lvl w:ilvl="3" w:tentative="1">
+      <w:start w:val="1"/>
+      <w:numFmt w:val="bullet"/>
+      <w:lvlText w:val=""/>
+      <w:lvlJc w:val="left"/>
+      <w:pPr>
+        <w:tabs>
+          <w:tab w:val="num" w:pos="2880"/>
+        </w:tabs>
+        <w:ind w:left="2880" w:hanging="360"/>
+      </w:pPr>
+      <w:rPr>
+        <w:rFonts w:ascii="Wingdings" w:hAnsi="Wingdings" w:hint="default"/>
+        <w:sz w:val="20"/>
+      </w:rPr>
+    </w:lvl>
+    <w:lvl w:ilvl="4" w:tentative="1">
+      <w:start w:val="1"/>
+      <w:numFmt w:val="bullet"/>
+      <w:lvlText w:val=""/>
+      <w:lvlJc w:val="left"/>
+      <w:pPr>
+        <w:tabs>
+          <w:tab w:val="num" w:pos="3600"/>
+        </w:tabs>
+        <w:ind w:left="3600" w:hanging="360"/>
+      </w:pPr>
+      <w:rPr>
+        <w:rFonts w:ascii="Wingdings" w:hAnsi="Wingdings" w:hint="default"/>
+        <w:sz w:val="20"/>
+      </w:rPr>
+    </w:lvl>
+    <w:lvl w:ilvl="5" w:tentative="1">
+      <w:start w:val="1"/>
+      <w:numFmt w:val="bullet"/>
+      <w:lvlText w:val=""/>
+      <w:lvlJc w:val="left"/>
+      <w:pPr>
+        <w:tabs>
+          <w:tab w:val="num" w:pos="4320"/>
+        </w:tabs>
+        <w:ind w:left="4320" w:hanging="360"/>
+      </w:pPr>
+      <w:rPr>
+        <w:rFonts w:ascii="Wingdings" w:hAnsi="Wingdings" w:hint="default"/>
+        <w:sz w:val="20"/>
+      </w:rPr>
+    </w:lvl>
+    <w:lvl w:ilvl="6" w:tentative="1">
+      <w:start w:val="1"/>
+      <w:numFmt w:val="bullet"/>
+      <w:lvlText w:val=""/>
+      <w:lvlJc w:val="left"/>
+      <w:pPr>
+        <w:tabs>
+          <w:tab w:val="num" w:pos="5040"/>
+        </w:tabs>
+        <w:ind w:left="5040" w:hanging="360"/>
+      </w:pPr>
+      <w:rPr>
+        <w:rFonts w:ascii="Wingdings" w:hAnsi="Wingdings" w:hint="default"/>
+        <w:sz w:val="20"/>
+      </w:rPr>
+    </w:lvl>
+    <w:lvl w:ilvl="7" w:tentative="1">
+      <w:start w:val="1"/>
+      <w:numFmt w:val="bullet"/>
+      <w:lvlText w:val=""/>
+      <w:lvlJc w:val="left"/>
+      <w:pPr>
+        <w:tabs>
+          <w:tab w:val="num" w:pos="5760"/>
+        </w:tabs>
+        <w:ind w:left="5760" w:hanging="360"/>
+      </w:pPr>
+      <w:rPr>
+        <w:rFonts w:ascii="Wingdings" w:hAnsi="Wingdings" w:hint="default"/>
+        <w:sz w:val="20"/>
+      </w:rPr>
+    </w:lvl>
+    <w:lvl w:ilvl="8" w:tentative="1">
+      <w:start w:val="1"/>
+      <w:numFmt w:val="bullet"/>
+      <w:lvlText w:val=""/>
+      <w:lvlJc w:val="left"/>
+      <w:pPr>
+        <w:tabs>
+          <w:tab w:val="num" w:pos="6480"/>
+        </w:tabs>
+        <w:ind w:left="6480" w:hanging="360"/>
+      </w:pPr>
+      <w:rPr>
+        <w:rFonts w:ascii="Wingdings" w:hAnsi="Wingdings" w:hint="default"/>
+        <w:sz w:val="20"/>
+      </w:rPr>
+    </w:lvl>
+  </w:abstractNum>
+  <w:abstractNum w:abstractNumId="17" w15:restartNumberingAfterBreak="0">
+    <w:nsid w:val="7D3E7D1B"/>
+    <w:multiLevelType w:val="multilevel"/>
+    <w:tmpl w:val="828EE472"/>
+    <w:lvl w:ilvl="0">
+      <w:start w:val="1"/>
+      <w:numFmt w:val="bullet"/>
+      <w:lvlText w:val=""/>
+      <w:lvlJc w:val="left"/>
+      <w:pPr>
+        <w:tabs>
+          <w:tab w:val="num" w:pos="720"/>
+        </w:tabs>
+        <w:ind w:left="720" w:hanging="360"/>
+      </w:pPr>
+      <w:rPr>
+        <w:rFonts w:ascii="Symbol" w:hAnsi="Symbol" w:hint="default"/>
+        <w:sz w:val="20"/>
+      </w:rPr>
+    </w:lvl>
+    <w:lvl w:ilvl="1" w:tentative="1">
+      <w:start w:val="1"/>
+      <w:numFmt w:val="bullet"/>
+      <w:lvlText w:val="o"/>
+      <w:lvlJc w:val="left"/>
+      <w:pPr>
+        <w:tabs>
+          <w:tab w:val="num" w:pos="1440"/>
+        </w:tabs>
+        <w:ind w:left="1440" w:hanging="360"/>
+      </w:pPr>
+      <w:rPr>
+        <w:rFonts w:ascii="Courier New" w:hAnsi="Courier New" w:hint="default"/>
+        <w:sz w:val="20"/>
+      </w:rPr>
+    </w:lvl>
+    <w:lvl w:ilvl="2" w:tentative="1">
+      <w:start w:val="1"/>
+      <w:numFmt w:val="bullet"/>
+      <w:lvlText w:val=""/>
+      <w:lvlJc w:val="left"/>
+      <w:pPr>
+        <w:tabs>
+          <w:tab w:val="num" w:pos="2160"/>
+        </w:tabs>
+        <w:ind w:left="2160" w:hanging="360"/>
+      </w:pPr>
+      <w:rPr>
+        <w:rFonts w:ascii="Wingdings" w:hAnsi="Wingdings" w:hint="default"/>
+        <w:sz w:val="20"/>
+      </w:rPr>
+    </w:lvl>
+    <w:lvl w:ilvl="3" w:tentative="1">
+      <w:start w:val="1"/>
+      <w:numFmt w:val="bullet"/>
+      <w:lvlText w:val=""/>
+      <w:lvlJc w:val="left"/>
+      <w:pPr>
+        <w:tabs>
+          <w:tab w:val="num" w:pos="2880"/>
+        </w:tabs>
+        <w:ind w:left="2880" w:hanging="360"/>
+      </w:pPr>
+      <w:rPr>
+        <w:rFonts w:ascii="Wingdings" w:hAnsi="Wingdings" w:hint="default"/>
+        <w:sz w:val="20"/>
+      </w:rPr>
+    </w:lvl>
+    <w:lvl w:ilvl="4" w:tentative="1">
+      <w:start w:val="1"/>
+      <w:numFmt w:val="bullet"/>
+      <w:lvlText w:val=""/>
+      <w:lvlJc w:val="left"/>
+      <w:pPr>
+        <w:tabs>
+          <w:tab w:val="num" w:pos="3600"/>
+        </w:tabs>
+        <w:ind w:left="3600" w:hanging="360"/>
+      </w:pPr>
+      <w:rPr>
+        <w:rFonts w:ascii="Wingdings" w:hAnsi="Wingdings" w:hint="default"/>
+        <w:sz w:val="20"/>
+      </w:rPr>
+    </w:lvl>
+    <w:lvl w:ilvl="5" w:tentative="1">
+      <w:start w:val="1"/>
+      <w:numFmt w:val="bullet"/>
+      <w:lvlText w:val=""/>
+      <w:lvlJc w:val="left"/>
+      <w:pPr>
+        <w:tabs>
+          <w:tab w:val="num" w:pos="4320"/>
+        </w:tabs>
+        <w:ind w:left="4320" w:hanging="360"/>
+      </w:pPr>
+      <w:rPr>
+        <w:rFonts w:ascii="Wingdings" w:hAnsi="Wingdings" w:hint="default"/>
+        <w:sz w:val="20"/>
+      </w:rPr>
+    </w:lvl>
+    <w:lvl w:ilvl="6" w:tentative="1">
+      <w:start w:val="1"/>
+      <w:numFmt w:val="bullet"/>
+      <w:lvlText w:val=""/>
+      <w:lvlJc w:val="left"/>
+      <w:pPr>
+        <w:tabs>
+          <w:tab w:val="num" w:pos="5040"/>
+        </w:tabs>
+        <w:ind w:left="5040" w:hanging="360"/>
+      </w:pPr>
+      <w:rPr>
+        <w:rFonts w:ascii="Wingdings" w:hAnsi="Wingdings" w:hint="default"/>
+        <w:sz w:val="20"/>
+      </w:rPr>
+    </w:lvl>
+    <w:lvl w:ilvl="7" w:tentative="1">
+      <w:start w:val="1"/>
+      <w:numFmt w:val="bullet"/>
+      <w:lvlText w:val=""/>
+      <w:lvlJc w:val="left"/>
+      <w:pPr>
+        <w:tabs>
+          <w:tab w:val="num" w:pos="5760"/>
+        </w:tabs>
+        <w:ind w:left="5760" w:hanging="360"/>
+      </w:pPr>
+      <w:rPr>
+        <w:rFonts w:ascii="Wingdings" w:hAnsi="Wingdings" w:hint="default"/>
+        <w:sz w:val="20"/>
+      </w:rPr>
+    </w:lvl>
+    <w:lvl w:ilvl="8" w:tentative="1">
+      <w:start w:val="1"/>
+      <w:numFmt w:val="bullet"/>
+      <w:lvlText w:val=""/>
+      <w:lvlJc w:val="left"/>
+      <w:pPr>
+        <w:tabs>
+          <w:tab w:val="num" w:pos="6480"/>
+        </w:tabs>
+        <w:ind w:left="6480" w:hanging="360"/>
+      </w:pPr>
+      <w:rPr>
+        <w:rFonts w:ascii="Wingdings" w:hAnsi="Wingdings" w:hint="default"/>
+        <w:sz w:val="20"/>
+      </w:rPr>
+    </w:lvl>
+  </w:abstractNum>
+  <w:abstractNum w:abstractNumId="18" w15:restartNumberingAfterBreak="0">
+    <w:nsid w:val="7F827CA0"/>
+    <w:multiLevelType w:val="multilevel"/>
+    <w:tmpl w:val="AE28EB50"/>
+    <w:lvl w:ilvl="0">
+      <w:start w:val="1"/>
+      <w:numFmt w:val="bullet"/>
+      <w:lvlText w:val=""/>
+      <w:lvlJc w:val="left"/>
+      <w:pPr>
+        <w:tabs>
+          <w:tab w:val="num" w:pos="720"/>
+        </w:tabs>
+        <w:ind w:left="720" w:hanging="360"/>
+      </w:pPr>
+      <w:rPr>
+        <w:rFonts w:ascii="Symbol" w:hAnsi="Symbol" w:hint="default"/>
+        <w:sz w:val="20"/>
+      </w:rPr>
+    </w:lvl>
+    <w:lvl w:ilvl="1" w:tentative="1">
+      <w:start w:val="1"/>
+      <w:numFmt w:val="bullet"/>
+      <w:lvlText w:val="o"/>
+      <w:lvlJc w:val="left"/>
+      <w:pPr>
+        <w:tabs>
+          <w:tab w:val="num" w:pos="1440"/>
+        </w:tabs>
+        <w:ind w:left="1440" w:hanging="360"/>
+      </w:pPr>
+      <w:rPr>
+        <w:rFonts w:ascii="Courier New" w:hAnsi="Courier New" w:hint="default"/>
+        <w:sz w:val="20"/>
+      </w:rPr>
+    </w:lvl>
+    <w:lvl w:ilvl="2" w:tentative="1">
+      <w:start w:val="1"/>
+      <w:numFmt w:val="bullet"/>
+      <w:lvlText w:val=""/>
+      <w:lvlJc w:val="left"/>
+      <w:pPr>
+        <w:tabs>
+          <w:tab w:val="num" w:pos="2160"/>
+        </w:tabs>
+        <w:ind w:left="2160" w:hanging="360"/>
+      </w:pPr>
+      <w:rPr>
+        <w:rFonts w:ascii="Wingdings" w:hAnsi="Wingdings" w:hint="default"/>
+        <w:sz w:val="20"/>
+      </w:rPr>
+    </w:lvl>
+    <w:lvl w:ilvl="3" w:tentative="1">
+      <w:start w:val="1"/>
+      <w:numFmt w:val="bullet"/>
+      <w:lvlText w:val=""/>
+      <w:lvlJc w:val="left"/>
+      <w:pPr>
+        <w:tabs>
+          <w:tab w:val="num" w:pos="2880"/>
+        </w:tabs>
+        <w:ind w:left="2880" w:hanging="360"/>
+      </w:pPr>
+      <w:rPr>
+        <w:rFonts w:ascii="Wingdings" w:hAnsi="Wingdings" w:hint="default"/>
+        <w:sz w:val="20"/>
+      </w:rPr>
+    </w:lvl>
+    <w:lvl w:ilvl="4" w:tentative="1">
+      <w:start w:val="1"/>
+      <w:numFmt w:val="bullet"/>
+      <w:lvlText w:val=""/>
+      <w:lvlJc w:val="left"/>
+      <w:pPr>
+        <w:tabs>
+          <w:tab w:val="num" w:pos="3600"/>
+        </w:tabs>
+        <w:ind w:left="3600" w:hanging="360"/>
+      </w:pPr>
+      <w:rPr>
+        <w:rFonts w:ascii="Wingdings" w:hAnsi="Wingdings" w:hint="default"/>
+        <w:sz w:val="20"/>
+      </w:rPr>
+    </w:lvl>
+    <w:lvl w:ilvl="5" w:tentative="1">
+      <w:start w:val="1"/>
+      <w:numFmt w:val="bullet"/>
+      <w:lvlText w:val=""/>
+      <w:lvlJc w:val="left"/>
+      <w:pPr>
+        <w:tabs>
+          <w:tab w:val="num" w:pos="4320"/>
+        </w:tabs>
+        <w:ind w:left="4320" w:hanging="360"/>
+      </w:pPr>
+      <w:rPr>
+        <w:rFonts w:ascii="Wingdings" w:hAnsi="Wingdings" w:hint="default"/>
+        <w:sz w:val="20"/>
+      </w:rPr>
+    </w:lvl>
+    <w:lvl w:ilvl="6" w:tentative="1">
+      <w:start w:val="1"/>
+      <w:numFmt w:val="bullet"/>
+      <w:lvlText w:val=""/>
+      <w:lvlJc w:val="left"/>
+      <w:pPr>
+        <w:tabs>
+          <w:tab w:val="num" w:pos="5040"/>
+        </w:tabs>
+        <w:ind w:left="5040" w:hanging="360"/>
+      </w:pPr>
+      <w:rPr>
+        <w:rFonts w:ascii="Wingdings" w:hAnsi="Wingdings" w:hint="default"/>
+        <w:sz w:val="20"/>
+      </w:rPr>
+    </w:lvl>
+    <w:lvl w:ilvl="7" w:tentative="1">
+      <w:start w:val="1"/>
+      <w:numFmt w:val="bullet"/>
+      <w:lvlText w:val=""/>
+      <w:lvlJc w:val="left"/>
+      <w:pPr>
+        <w:tabs>
+          <w:tab w:val="num" w:pos="5760"/>
+        </w:tabs>
+        <w:ind w:left="5760" w:hanging="360"/>
+      </w:pPr>
+      <w:rPr>
+        <w:rFonts w:ascii="Wingdings" w:hAnsi="Wingdings" w:hint="default"/>
+        <w:sz w:val="20"/>
+      </w:rPr>
+    </w:lvl>
+    <w:lvl w:ilvl="8" w:tentative="1">
+      <w:start w:val="1"/>
+      <w:numFmt w:val="bullet"/>
+      <w:lvlText w:val=""/>
+      <w:lvlJc w:val="left"/>
+      <w:pPr>
+        <w:tabs>
+          <w:tab w:val="num" w:pos="6480"/>
+        </w:tabs>
+        <w:ind w:left="6480" w:hanging="360"/>
+      </w:pPr>
+      <w:rPr>
+        <w:rFonts w:ascii="Wingdings" w:hAnsi="Wingdings" w:hint="default"/>
+        <w:sz w:val="20"/>
+      </w:rPr>
+    </w:lvl>
+  </w:abstractNum>
   <w:num w:numId="1" w16cid:durableId="141431557">
+    <w:abstractNumId w:val="13"/>
+  </w:num>
+  <w:num w:numId="2" w16cid:durableId="1286080182">
+    <w:abstractNumId w:val="4"/>
+  </w:num>
+  <w:num w:numId="3" w16cid:durableId="542403249">
+    <w:abstractNumId w:val="8"/>
+  </w:num>
+  <w:num w:numId="4" w16cid:durableId="2012292076">
+    <w:abstractNumId w:val="10"/>
+  </w:num>
+  <w:num w:numId="5" w16cid:durableId="607275996">
+    <w:abstractNumId w:val="15"/>
+  </w:num>
+  <w:num w:numId="6" w16cid:durableId="2004121542">
+    <w:abstractNumId w:val="18"/>
+  </w:num>
+  <w:num w:numId="7" w16cid:durableId="1169255519">
+    <w:abstractNumId w:val="6"/>
+  </w:num>
+  <w:num w:numId="8" w16cid:durableId="1697923426">
+    <w:abstractNumId w:val="9"/>
+  </w:num>
+  <w:num w:numId="9" w16cid:durableId="1018771247">
+    <w:abstractNumId w:val="1"/>
+  </w:num>
+  <w:num w:numId="10" w16cid:durableId="914245306">
+    <w:abstractNumId w:val="12"/>
+  </w:num>
+  <w:num w:numId="11" w16cid:durableId="41486868">
+    <w:abstractNumId w:val="2"/>
+  </w:num>
+  <w:num w:numId="12" w16cid:durableId="1211334394">
+    <w:abstractNumId w:val="16"/>
+  </w:num>
+  <w:num w:numId="13" w16cid:durableId="2056611531">
     <w:abstractNumId w:val="0"/>
+  </w:num>
+  <w:num w:numId="14" w16cid:durableId="1657145855">
+    <w:abstractNumId w:val="14"/>
+  </w:num>
+  <w:num w:numId="15" w16cid:durableId="624891831">
+    <w:abstractNumId w:val="5"/>
+  </w:num>
+  <w:num w:numId="16" w16cid:durableId="1415937306">
+    <w:abstractNumId w:val="17"/>
+  </w:num>
+  <w:num w:numId="17" w16cid:durableId="1732733803">
+    <w:abstractNumId w:val="3"/>
+  </w:num>
+  <w:num w:numId="18" w16cid:durableId="727920371">
+    <w:abstractNumId w:val="11"/>
+  </w:num>
+  <w:num w:numId="19" w16cid:durableId="1014694592">
+    <w:abstractNumId w:val="7"/>
   </w:num>
 </w:numbering>
 </file>
@@ -852,7 +4576,6 @@
   <w:style w:type="character" w:default="1" w:styleId="DefaultParagraphFont">
     <w:name w:val="Default Paragraph Font"/>
     <w:uiPriority w:val="1"/>
-    <w:semiHidden/>
     <w:unhideWhenUsed/>
   </w:style>
   <w:style w:type="table" w:default="1" w:styleId="TableNormal">
@@ -1166,6 +4889,30 @@
       <w:spacing w:val="5"/>
     </w:rPr>
   </w:style>
+  <w:style w:type="character" w:styleId="HTMLCode">
+    <w:name w:val="HTML Code"/>
+    <w:basedOn w:val="DefaultParagraphFont"/>
+    <w:uiPriority w:val="99"/>
+    <w:semiHidden/>
+    <w:unhideWhenUsed/>
+    <w:rsid w:val="00B75013"/>
+    <w:rPr>
+      <w:rFonts w:ascii="Courier New" w:eastAsia="Times New Roman" w:hAnsi="Courier New" w:cs="Courier New"/>
+      <w:sz w:val="20"/>
+      <w:szCs w:val="20"/>
+    </w:rPr>
+  </w:style>
+  <w:style w:type="character" w:styleId="Strong">
+    <w:name w:val="Strong"/>
+    <w:basedOn w:val="DefaultParagraphFont"/>
+    <w:uiPriority w:val="22"/>
+    <w:qFormat/>
+    <w:rsid w:val="00B75013"/>
+    <w:rPr>
+      <w:b/>
+      <w:bCs/>
+    </w:rPr>
+  </w:style>
 </w:styles>
 </file>
 

</xml_diff>